<commit_message>
Included Documentation Links on Web Interface and adjusted panels styles.
</commit_message>
<xml_diff>
--- a/assets/templates_docx/UserGuideTemplate.docx
+++ b/assets/templates_docx/UserGuideTemplate.docx
@@ -427,18 +427,8 @@
           <w:i/>
           <w:iCs/>
         </w:rPr>
-        <w:t xml:space="preserve">198 17-&lt;product number&gt; </w:t>
+        <w:t>198 17-&lt;product number&gt; Uen</w:t>
       </w:r>
-      <w:proofErr w:type="spellStart"/>
-      <w:r>
-        <w:rPr>
-          <w:rFonts w:asciiTheme="minorHAnsi" w:hAnsiTheme="minorHAnsi"/>
-          <w:i/>
-          <w:iCs/>
-        </w:rPr>
-        <w:t>Uen</w:t>
-      </w:r>
-      <w:proofErr w:type="spellEnd"/>
       <w:r>
         <w:rPr>
           <w:rFonts w:asciiTheme="minorHAnsi" w:hAnsiTheme="minorHAnsi"/>
@@ -450,21 +440,7 @@
           <w:rFonts w:asciiTheme="minorHAnsi" w:hAnsiTheme="minorHAnsi"/>
         </w:rPr>
         <w:br/>
-        <w:t xml:space="preserve">(do this after the document is imported into </w:t>
-      </w:r>
-      <w:proofErr w:type="spellStart"/>
-      <w:r>
-        <w:rPr>
-          <w:rFonts w:asciiTheme="minorHAnsi" w:hAnsiTheme="minorHAnsi"/>
-        </w:rPr>
-        <w:t>EriDoc</w:t>
-      </w:r>
-      <w:proofErr w:type="spellEnd"/>
-      <w:r>
-        <w:rPr>
-          <w:rFonts w:asciiTheme="minorHAnsi" w:hAnsiTheme="minorHAnsi"/>
-        </w:rPr>
-        <w:t xml:space="preserve"> using </w:t>
+        <w:t xml:space="preserve">(do this after the document is imported into EriDoc using </w:t>
       </w:r>
       <w:r>
         <w:rPr>
@@ -506,19 +482,17 @@
         <w:br w:type="page"/>
       </w:r>
     </w:p>
+    <w:bookmarkEnd w:id="3"/>
+    <w:bookmarkEnd w:id="4"/>
+    <w:bookmarkEnd w:id="5"/>
     <w:p>
       <w:pPr>
         <w:pStyle w:val="Heading1"/>
       </w:pPr>
-      <w:bookmarkStart w:id="6" w:name="_Toc221940703"/>
-      <w:bookmarkEnd w:id="3"/>
-      <w:bookmarkEnd w:id="4"/>
-      <w:bookmarkEnd w:id="5"/>
       <w:r>
         <w:lastRenderedPageBreak/>
-        <w:t>Heading 1</w:t>
+        <w:t>(autogenerated-content-start)</w:t>
       </w:r>
-      <w:bookmarkEnd w:id="6"/>
     </w:p>
     <w:p/>
     <w:p/>
@@ -1606,7 +1580,7 @@
             <w:right w:val="nil"/>
           </w:tcBorders>
         </w:tcPr>
-        <w:bookmarkStart w:id="7" w:name="_Hlk511660098" w:displacedByCustomXml="next"/>
+        <w:bookmarkStart w:id="6" w:name="_Hlk511660098" w:displacedByCustomXml="next"/>
         <w:sdt>
           <w:sdtPr>
             <w:id w:val="1415522412"/>
@@ -2405,7 +2379,7 @@
         </w:sdt>
       </w:tc>
     </w:tr>
-    <w:bookmarkEnd w:id="7"/>
+    <w:bookmarkEnd w:id="6"/>
   </w:tbl>
   <w:p>
     <w:pPr>
@@ -5775,7 +5749,6 @@
   <w:style w:type="character" w:default="1" w:styleId="DefaultParagraphFont">
     <w:name w:val="Default Paragraph Font"/>
     <w:uiPriority w:val="1"/>
-    <w:semiHidden/>
     <w:unhideWhenUsed/>
   </w:style>
   <w:style w:type="table" w:default="1" w:styleId="TableNormal">
@@ -30791,12 +30764,14 @@
     <w:rsid w:val="008B75D0"/>
     <w:rsid w:val="008C09C2"/>
     <w:rsid w:val="008F5F2E"/>
+    <w:rsid w:val="008F763F"/>
     <w:rsid w:val="009343AD"/>
     <w:rsid w:val="00957D47"/>
     <w:rsid w:val="009C36AB"/>
     <w:rsid w:val="009D6B90"/>
     <w:rsid w:val="00A1141F"/>
     <w:rsid w:val="00A114CD"/>
+    <w:rsid w:val="00A31D32"/>
     <w:rsid w:val="00A34A1B"/>
     <w:rsid w:val="00A6014D"/>
     <w:rsid w:val="00A85BB6"/>
@@ -31541,7 +31516,7 @@
 </file>
 
 <file path=customXml/item1.xml><?xml version="1.0" encoding="utf-8"?>
-<TemplafyTemplateConfiguration><![CDATA[{"elementsMetadata":[{"type":"richTextContentControl","id":"ad89b48d-014c-40c7-af8f-9fd3e298a80c","elementConfiguration":{"binding":"Form.ConfidentialityClass.Confidentiality","removeAndKeepContent":false,"disableUpdates":false,"type":"text"}},{"type":"richTextContentControl","id":"ced1921e-d18f-4418-b96d-c9c63bf7e57f","elementConfiguration":{"binding":"Form.ExternalConfidentialityLabel.ExternalConfidentiality","removeAndKeepContent":false,"disableUpdates":false,"type":"text"}},{"type":"richTextContentControl","id":"d0414304-06e2-4f31-95a0-8adc51c26448","elementConfiguration":{"binding":"Form.Prepared","removeAndKeepContent":false,"disableUpdates":false,"type":"text"}},{"type":"richTextContentControl","id":"40d8dee2-f9f2-4615-a7ba-231b9495a35c","elementConfiguration":{"binding":"Form.ApprovedBy","removeAndKeepContent":false,"disableUpdates":false,"type":"text"}},{"type":"richTextContentControl","id":"e58f0444-0808-4eaa-8315-daadb390c65c","elementConfiguration":{"binding":"Form.Checked","removeAndKeepContent":false,"disableUpdates":false,"type":"text"}},{"type":"richTextContentControl","id":"58553998-53c9-4422-8340-8e298fdc3146","elementConfiguration":{"binding":"Form.DocumentNumber","removeAndKeepContent":false,"disableUpdates":false,"type":"text"}},{"type":"richTextContentControl","id":"036d656d-7189-48b6-beae-c7abbca80960","elementConfiguration":{"binding":"Form.LanguageCode.LanguageCode","visibility":{"action":"hide","binding":"Form.DocumentNumber","operator":"equals","compareValue":""},"removeAndKeepContent":false,"disableUpdates":false,"type":"text"}},{"type":"richTextContentControl","id":"d9f9b7b1-17d8-41cf-884a-723f97ab1a63","elementConfiguration":{"binding":"Form.Revision","removeAndKeepContent":false,"disableUpdates":false,"type":"text"}},{"type":"richTextContentControl","id":"bc8ec6c0-188f-4a7c-9db3-b93b76423af5","elementConfiguration":{"format":"{{DateFormats.GeneralDate}}","binding":"Form.Date","removeAndKeepContent":false,"disableUpdates":false,"type":"date"}},{"type":"richTextContentControl","id":"f987c7bb-ff97-40b6-a49a-7f7574e33137","elementConfiguration":{"binding":"Form.Reference","removeAndKeepContent":false,"disableUpdates":false,"type":"text"}},{"type":"richTextContentControl","id":"8a09d276-8c59-44e7-93e8-4e44fee32744","elementConfiguration":{"binding":"Form.ConfidentialityClass.Confidentiality","visibility":{"action":"hide","operator":"equals","compareValue":"None"},"removeAndKeepContent":false,"disableUpdates":false,"type":"text"}},{"type":"richTextContentControl","id":"4f5f3efc-ac2a-45d7-b5f7-4f269200cba4","elementConfiguration":{"binding":"Form.ExternalConfidentialityLabel.ExternalConfidentiality","visibility":{"action":"hide","operator":"equals","compareValue":"None"},"removeAndKeepContent":false,"disableUpdates":false,"type":"text"}},{"type":"richTextContentControl","id":"a2b15923-47d2-4622-a41c-84d70ad4244f","elementConfiguration":{"binding":"Form.Prepared","removeAndKeepContent":false,"disableUpdates":false,"type":"text"}},{"type":"richTextContentControl","id":"09574352-3a59-464e-bab2-2e0ab1370a9b","elementConfiguration":{"binding":"Form.ApprovedBy","removeAndKeepContent":false,"disableUpdates":false,"type":"text"}},{"type":"richTextContentControl","id":"2c69f603-efd7-435a-bc47-ac0d79d274e8","elementConfiguration":{"binding":"Form.Checked","removeAndKeepContent":false,"disableUpdates":false,"type":"text"}},{"type":"richTextContentControl","id":"2f23c7b3-385e-4248-a04d-62a74bc26cbe","elementConfiguration":{"binding":"Form.DocumentNumber","removeAndKeepContent":false,"disableUpdates":false,"type":"text"}},{"type":"richTextContentControl","id":"820facb6-7fec-4301-95be-deb6115560f4","elementConfiguration":{"binding":"Form.LanguageCode.LanguageCode","visibility":{"action":"hide","binding":"Form.DocumentNumber","operator":"equals","compareValue":""},"removeAndKeepContent":false,"disableUpdates":false,"type":"text"}},{"type":"richTextContentControl","id":"4b77a2c6-c330-4a36-96b3-c753f76423ba","elementConfiguration":{"binding":"Form.Revision","removeAndKeepContent":false,"disableUpdates":false,"type":"text"}},{"type":"richTextContentControl","id":"5c851a04-7ce4-4219-8f0d-4bd5bdfbc872","elementConfiguration":{"format":"{{DateFormats.GeneralDate}}","binding":"Form.Date","removeAndKeepContent":false,"disableUpdates":false,"type":"date"}},{"type":"richTextContentControl","id":"b02bf175-a280-4a26-a8eb-dda8187e4ba6","elementConfiguration":{"binding":"Form.Reference","removeAndKeepContent":false,"disableUpdates":false,"type":"text"}},{"type":"richTextContentControl","id":"6d2844f5-ecaf-4de9-9b63-7ceaae91eabe","elementConfiguration":{"binding":"Form.AdministrativeInformation","visibility":{"action":"hide","operator":"equals","compareValue":""},"removeAndKeepContent":false,"disableUpdates":false,"type":"text"}},{"type":"richTextContentControl","id":"a6aa3b4a-1b7e-409e-aeff-8b030348b665","elementConfiguration":{"binding":"Form.DocumentTitle","removeAndKeepContent":false,"disableUpdates":false,"type":"text"}}],"transformationConfigurations":[{"propertyName":"SecurityClass","propertyValue":"{{Form.ConfidentialityClass.Confidentiality}}","disableUpdates":false,"type":"customDocumentProperty"},{"propertyName":"ExtConf","propertyValue":"{{Form.ExternalConfidentialityLabel.ExternalConfidentiality}}","disableUpdates":false,"type":"customDocumentProperty"},{"propertyName":"Prepared","propertyValue":"{{Form.Prepared}}","disableUpdates":false,"type":"customDocumentProperty"},{"propertyName":"ApprovedBy","propertyValue":"{{Form.ApprovedBy}}","disableUpdates":false,"type":"customDocumentProperty"},{"propertyName":"Checked","propertyValue":"{{Form.Checked}}","disableUpdates":false,"type":"customDocumentProperty"},{"propertyName":"Date","propertyValue":"{{Form.Date}}","disableUpdates":false,"type":"customDocumentProperty"},{"propertyName":"Reference","propertyValue":"{{Form.Reference}}","disableUpdates":false,"type":"customDocumentProperty"},{"propertyName":"Title","propertyValue":"{{Form.DocumentTitle}}","disableUpdates":false,"type":"customDocumentProperty"},{"propertyName":"Keyword","propertyValue":"{{Form.Keywords}}","disableUpdates":false,"type":"customDocumentProperty"},{"propertyName":"DocNo","propertyValue":"{{Form.DocumentNumber}}","disableUpdates":false,"type":"customDocumentProperty"},{"propertyName":"AdmInfo","propertyValue":"{{Form.AdministrativeInformation}}","disableUpdates":false,"type":"customDocumentProperty"},{"propertyName":"Language","propertyValue":"EnglishUS","disableUpdates":false,"type":"customDocumentProperty"},{"propertyName":"TemplateID","propertyValue":"FALSE","disableUpdates":false,"type":"customDocumentProperty"},{"propertyName":"ConfCtrl","propertyValue":"FALSE","disableUpdates":false,"type":"customDocumentProperty"},{"propertyName":"Conf","propertyValue":"{{Form.ConfidentialityClass.Confidentiality}}","disableUpdates":false,"type":"customDocumentProperty"},{"propertyName":"TemplateName","propertyValue":"CXC 172 4735/5","disableUpdates":false,"type":"customDocumentProperty"},{"propertyName":"TemplateVersion","propertyValue":"R3A","disableUpdates":false,"type":"customDocumentProperty"},{"propertyName":"title","propertyValue":"{{Form.DocumentTitle}}","disableUpdates":false,"type":"documentProperty"},{"propertyName":"keywords","propertyValue":"{{Form.Keywords}}","disableUpdates":false,"type":"documentProperty"},{"propertyName":"creator","propertyValue":"{{Form.Prepared}}","disableUpdates":false,"type":"documentProperty"},{"propertyName":"company","propertyValue":"Ericsson","disableUpdates":false,"type":"documentProperty"},{"propertyName":"Revision","propertyValue":"{{Form.Revision}}","disableUpdates":false,"type":"customDocumentProperty"},{"propertyName":"description","propertyValue":"{{Form.DocumentNumber}}\nRev {{Form.Revision}}","disableUpdates":false,"type":"documentProperty"},{"propertyName":"DocumentType","propertyValue":"StandardPortrait","disableUpdates":false,"type":"customDocumentProperty"},{"paperWidth":"{{Form.PageSetup.PaperWidth}}","paperHeight":"{{Form.PageSetup.PaperHeight}}","originalValues":{"topMargin":2722,"rightMargin":737,"bottomMargin":1418,"leftMargin":2495,"gutter":0,"gutterPosition":"left","orientation":"portrait","paperWidth":11906,"paperHeight":16838,"headerFromEdge":601,"footerFromEdge":720},"disableUpdates":true,"type":"pageSetup"},{"language":"{{DocumentLanguage}}","disableUpdates":true,"type":"proofingLanguage"}],"isBaseTemplate":false,"templateName":"User Guide","templateDescription":"Description manual to users on how to use the system","enableDocumentContentUpdater":true,"version":"1.10"}]]></TemplafyTemplateConfiguration>
+<TemplafyFormConfiguration><![CDATA[{"formFields":[{"dataSource":"Page Setup","displayColumn":"paperSize","hideIfNoUserInteractionRequired":false,"distinct":true,"required":false,"autoSelectFirstOption":true,"helpTexts":{"prefix":"","postfix":""},"spacing":{},"type":"dropDown","name":"PageSetup","label":"Page Setup (Word)","fullyQualifiedName":"PageSetup"},{"required":true,"placeholder":"","lines":0,"helpTexts":{"prefix":"","postfix":""},"spacing":{},"type":"textBox","name":"DocumentTitle","label":"Document Title","fullyQualifiedName":"DocumentTitle"},{"dataSource":"Confidentiality","displayColumn":"confidentiality","defaultValue":"1","hideIfNoUserInteractionRequired":false,"distinct":true,"required":true,"autoSelectFirstOption":false,"helpTexts":{"prefix":"","postfix":""},"spacing":{},"type":"dropDown","name":"ConfidentialityClass","label":"Confidentiality Class","fullyQualifiedName":"ConfidentialityClass"},{"dataSource":"External Confidentiality label","displayColumn":"externalConfidentiality","hideIfNoUserInteractionRequired":false,"distinct":true,"required":false,"autoSelectFirstOption":false,"helpTexts":{"prefix":"","postfix":"(If no external confidentiality class then please choose the blank value)"},"spacing":{},"type":"dropDown","name":"ExternalConfidentialityLabel","label":"External Confidentiality label","fullyQualifiedName":"ExternalConfidentialityLabel"},{"required":false,"placeholder":"","lines":0,"helpTexts":{"prefix":"","postfix":"(Commonly assigned by EriDoc)"},"spacing":{},"type":"textBox","name":"DocumentNumber","label":"Document Number","fullyQualifiedName":"DocumentNumber"},{"dataSource":"Language code","displayColumn":"showName","defaultValue":"1","hideIfNoUserInteractionRequired":false,"distinct":true,"required":false,"autoSelectFirstOption":false,"helpTexts":{"prefix":"","postfix":"(The language code will be appended to the Document No.)"},"spacing":{},"type":"dropDown","name":"LanguageCode","label":"Language Code","fullyQualifiedName":"LanguageCode"},{"column":"revision","required":false,"placeholder":"","autoSelectFirstOption":false,"helpTexts":{"prefix":"","postfix":""},"spacing":{},"dataSource":"Revision","type":"comboBox","name":"Revision","label":"Revision","fullyQualifiedName":"Revision"},{"required":false,"helpTexts":{"prefix":"","postfix":""},"spacing":{},"type":"datePicker","name":"Date","label":"Date","fullyQualifiedName":"Date"},{"required":false,"placeholder":"","lines":0,"defaultValue":"{{UserProfile.Prepared}}","helpTexts":{"prefix":"","postfix":""},"spacing":{},"type":"textBox","name":"Prepared","label":"Prepared By (Subject Responsible)","fullyQualifiedName":"Prepared"},{"required":false,"placeholder":"","lines":0,"helpTexts":{"prefix":"","postfix":""},"spacing":{},"type":"textBox","name":"ApprovedBy","label":"Approved By (Document Responsible)","fullyQualifiedName":"ApprovedBy"},{"required":false,"placeholder":"","lines":0,"helpTexts":{"prefix":"","postfix":""},"spacing":{},"type":"textBox","name":"Checked","label":"Checked","fullyQualifiedName":"Checked"},{"required":false,"placeholder":"","lines":0,"helpTexts":{"prefix":"","postfix":"(Overwritten with EriDoc values at check-in)"},"spacing":{},"type":"textBox","name":"Reference","label":"Reference","fullyQualifiedName":"Reference"},{"required":false,"placeholder":"","lines":0,"helpTexts":{"prefix":"","postfix":""},"spacing":{},"type":"textBox","name":"Keywords","label":"Keywords","fullyQualifiedName":"Keywords"},{"required":false,"placeholder":"","lines":2,"helpTexts":{"prefix":"","postfix":""},"spacing":{},"type":"textBox","name":"AdministrativeInformation","label":"Administrative information","fullyQualifiedName":"AdministrativeInformation"}],"formDataEntries":[{"name":"PageSetup","value":"5wlu7ZdPxHQj1W0w+yTNSg=="},{"name":"DocumentTitle","value":"c4vim4mO9Dx9O2CqBvuVoySEG8YmmIHLAlXJ5iWRVIKVBPJTRR6nzcuPbVFsG03t"},{"name":"ConfidentialityClass","value":"5wlu7ZdPxHQj1W0w+yTNSg=="},{"name":"DocumentNumber","value":"r9d8iidRBMJoWoSawp+LrA=="},{"name":"LanguageCode","value":"5wlu7ZdPxHQj1W0w+yTNSg=="},{"name":"Revision","value":"McRZznB02w7visdFQkartg=="},{"name":"Date","value":"1StavQJeFtFQMrPw40n+eA=="},{"name":"Prepared","value":"mzuQayBTZwT71fJu9dMR/6x+7Gw1ms1Uedq3KCgFs0A="},{"name":"ApprovedBy","value":"McRZznB02w7visdFQkartg=="},{"name":"Checked","value":"McRZznB02w7visdFQkartg=="},{"name":"Reference","value":"McRZznB02w7visdFQkartg=="}]}]]></TemplafyFormConfiguration>
 </file>
 
 <file path=customXml/item2.xml><?xml version="1.0" encoding="utf-8"?>
@@ -31549,11 +31524,11 @@
 </file>
 
 <file path=customXml/item3.xml><?xml version="1.0" encoding="utf-8"?>
-<TemplafyFormConfiguration><![CDATA[{"formFields":[{"dataSource":"Page Setup","displayColumn":"paperSize","hideIfNoUserInteractionRequired":false,"distinct":true,"required":false,"autoSelectFirstOption":true,"helpTexts":{"prefix":"","postfix":""},"spacing":{},"type":"dropDown","name":"PageSetup","label":"Page Setup (Word)","fullyQualifiedName":"PageSetup"},{"required":true,"placeholder":"","lines":0,"helpTexts":{"prefix":"","postfix":""},"spacing":{},"type":"textBox","name":"DocumentTitle","label":"Document Title","fullyQualifiedName":"DocumentTitle"},{"dataSource":"Confidentiality","displayColumn":"confidentiality","defaultValue":"1","hideIfNoUserInteractionRequired":false,"distinct":true,"required":true,"autoSelectFirstOption":false,"helpTexts":{"prefix":"","postfix":""},"spacing":{},"type":"dropDown","name":"ConfidentialityClass","label":"Confidentiality Class","fullyQualifiedName":"ConfidentialityClass"},{"dataSource":"External Confidentiality label","displayColumn":"externalConfidentiality","hideIfNoUserInteractionRequired":false,"distinct":true,"required":false,"autoSelectFirstOption":false,"helpTexts":{"prefix":"","postfix":"(If no external confidentiality class then please choose the blank value)"},"spacing":{},"type":"dropDown","name":"ExternalConfidentialityLabel","label":"External Confidentiality label","fullyQualifiedName":"ExternalConfidentialityLabel"},{"required":false,"placeholder":"","lines":0,"helpTexts":{"prefix":"","postfix":"(Commonly assigned by EriDoc)"},"spacing":{},"type":"textBox","name":"DocumentNumber","label":"Document Number","fullyQualifiedName":"DocumentNumber"},{"dataSource":"Language code","displayColumn":"showName","defaultValue":"1","hideIfNoUserInteractionRequired":false,"distinct":true,"required":false,"autoSelectFirstOption":false,"helpTexts":{"prefix":"","postfix":"(The language code will be appended to the Document No.)"},"spacing":{},"type":"dropDown","name":"LanguageCode","label":"Language Code","fullyQualifiedName":"LanguageCode"},{"column":"revision","required":false,"placeholder":"","autoSelectFirstOption":false,"helpTexts":{"prefix":"","postfix":""},"spacing":{},"dataSource":"Revision","type":"comboBox","name":"Revision","label":"Revision","fullyQualifiedName":"Revision"},{"required":false,"helpTexts":{"prefix":"","postfix":""},"spacing":{},"type":"datePicker","name":"Date","label":"Date","fullyQualifiedName":"Date"},{"required":false,"placeholder":"","lines":0,"defaultValue":"{{UserProfile.Prepared}}","helpTexts":{"prefix":"","postfix":""},"spacing":{},"type":"textBox","name":"Prepared","label":"Prepared By (Subject Responsible)","fullyQualifiedName":"Prepared"},{"required":false,"placeholder":"","lines":0,"helpTexts":{"prefix":"","postfix":""},"spacing":{},"type":"textBox","name":"ApprovedBy","label":"Approved By (Document Responsible)","fullyQualifiedName":"ApprovedBy"},{"required":false,"placeholder":"","lines":0,"helpTexts":{"prefix":"","postfix":""},"spacing":{},"type":"textBox","name":"Checked","label":"Checked","fullyQualifiedName":"Checked"},{"required":false,"placeholder":"","lines":0,"helpTexts":{"prefix":"","postfix":"(Overwritten with EriDoc values at check-in)"},"spacing":{},"type":"textBox","name":"Reference","label":"Reference","fullyQualifiedName":"Reference"},{"required":false,"placeholder":"","lines":0,"helpTexts":{"prefix":"","postfix":""},"spacing":{},"type":"textBox","name":"Keywords","label":"Keywords","fullyQualifiedName":"Keywords"},{"required":false,"placeholder":"","lines":2,"helpTexts":{"prefix":"","postfix":""},"spacing":{},"type":"textBox","name":"AdministrativeInformation","label":"Administrative information","fullyQualifiedName":"AdministrativeInformation"}],"formDataEntries":[{"name":"PageSetup","value":"5wlu7ZdPxHQj1W0w+yTNSg=="},{"name":"DocumentTitle","value":"c4vim4mO9Dx9O2CqBvuVoySEG8YmmIHLAlXJ5iWRVIKVBPJTRR6nzcuPbVFsG03t"},{"name":"ConfidentialityClass","value":"5wlu7ZdPxHQj1W0w+yTNSg=="},{"name":"DocumentNumber","value":"r9d8iidRBMJoWoSawp+LrA=="},{"name":"LanguageCode","value":"5wlu7ZdPxHQj1W0w+yTNSg=="},{"name":"Revision","value":"McRZznB02w7visdFQkartg=="},{"name":"Date","value":"1StavQJeFtFQMrPw40n+eA=="},{"name":"Prepared","value":"mzuQayBTZwT71fJu9dMR/6x+7Gw1ms1Uedq3KCgFs0A="},{"name":"ApprovedBy","value":"McRZznB02w7visdFQkartg=="},{"name":"Checked","value":"McRZznB02w7visdFQkartg=="},{"name":"Reference","value":"McRZznB02w7visdFQkartg=="}]}]]></TemplafyFormConfiguration>
+<TemplafyTemplateConfiguration><![CDATA[{"elementsMetadata":[{"type":"richTextContentControl","id":"ad89b48d-014c-40c7-af8f-9fd3e298a80c","elementConfiguration":{"binding":"Form.ConfidentialityClass.Confidentiality","removeAndKeepContent":false,"disableUpdates":false,"type":"text"}},{"type":"richTextContentControl","id":"ced1921e-d18f-4418-b96d-c9c63bf7e57f","elementConfiguration":{"binding":"Form.ExternalConfidentialityLabel.ExternalConfidentiality","removeAndKeepContent":false,"disableUpdates":false,"type":"text"}},{"type":"richTextContentControl","id":"d0414304-06e2-4f31-95a0-8adc51c26448","elementConfiguration":{"binding":"Form.Prepared","removeAndKeepContent":false,"disableUpdates":false,"type":"text"}},{"type":"richTextContentControl","id":"40d8dee2-f9f2-4615-a7ba-231b9495a35c","elementConfiguration":{"binding":"Form.ApprovedBy","removeAndKeepContent":false,"disableUpdates":false,"type":"text"}},{"type":"richTextContentControl","id":"e58f0444-0808-4eaa-8315-daadb390c65c","elementConfiguration":{"binding":"Form.Checked","removeAndKeepContent":false,"disableUpdates":false,"type":"text"}},{"type":"richTextContentControl","id":"58553998-53c9-4422-8340-8e298fdc3146","elementConfiguration":{"binding":"Form.DocumentNumber","removeAndKeepContent":false,"disableUpdates":false,"type":"text"}},{"type":"richTextContentControl","id":"036d656d-7189-48b6-beae-c7abbca80960","elementConfiguration":{"binding":"Form.LanguageCode.LanguageCode","visibility":{"action":"hide","binding":"Form.DocumentNumber","operator":"equals","compareValue":""},"removeAndKeepContent":false,"disableUpdates":false,"type":"text"}},{"type":"richTextContentControl","id":"d9f9b7b1-17d8-41cf-884a-723f97ab1a63","elementConfiguration":{"binding":"Form.Revision","removeAndKeepContent":false,"disableUpdates":false,"type":"text"}},{"type":"richTextContentControl","id":"bc8ec6c0-188f-4a7c-9db3-b93b76423af5","elementConfiguration":{"format":"{{DateFormats.GeneralDate}}","binding":"Form.Date","removeAndKeepContent":false,"disableUpdates":false,"type":"date"}},{"type":"richTextContentControl","id":"f987c7bb-ff97-40b6-a49a-7f7574e33137","elementConfiguration":{"binding":"Form.Reference","removeAndKeepContent":false,"disableUpdates":false,"type":"text"}},{"type":"richTextContentControl","id":"8a09d276-8c59-44e7-93e8-4e44fee32744","elementConfiguration":{"binding":"Form.ConfidentialityClass.Confidentiality","visibility":{"action":"hide","operator":"equals","compareValue":"None"},"removeAndKeepContent":false,"disableUpdates":false,"type":"text"}},{"type":"richTextContentControl","id":"4f5f3efc-ac2a-45d7-b5f7-4f269200cba4","elementConfiguration":{"binding":"Form.ExternalConfidentialityLabel.ExternalConfidentiality","visibility":{"action":"hide","operator":"equals","compareValue":"None"},"removeAndKeepContent":false,"disableUpdates":false,"type":"text"}},{"type":"richTextContentControl","id":"a2b15923-47d2-4622-a41c-84d70ad4244f","elementConfiguration":{"binding":"Form.Prepared","removeAndKeepContent":false,"disableUpdates":false,"type":"text"}},{"type":"richTextContentControl","id":"09574352-3a59-464e-bab2-2e0ab1370a9b","elementConfiguration":{"binding":"Form.ApprovedBy","removeAndKeepContent":false,"disableUpdates":false,"type":"text"}},{"type":"richTextContentControl","id":"2c69f603-efd7-435a-bc47-ac0d79d274e8","elementConfiguration":{"binding":"Form.Checked","removeAndKeepContent":false,"disableUpdates":false,"type":"text"}},{"type":"richTextContentControl","id":"2f23c7b3-385e-4248-a04d-62a74bc26cbe","elementConfiguration":{"binding":"Form.DocumentNumber","removeAndKeepContent":false,"disableUpdates":false,"type":"text"}},{"type":"richTextContentControl","id":"820facb6-7fec-4301-95be-deb6115560f4","elementConfiguration":{"binding":"Form.LanguageCode.LanguageCode","visibility":{"action":"hide","binding":"Form.DocumentNumber","operator":"equals","compareValue":""},"removeAndKeepContent":false,"disableUpdates":false,"type":"text"}},{"type":"richTextContentControl","id":"4b77a2c6-c330-4a36-96b3-c753f76423ba","elementConfiguration":{"binding":"Form.Revision","removeAndKeepContent":false,"disableUpdates":false,"type":"text"}},{"type":"richTextContentControl","id":"5c851a04-7ce4-4219-8f0d-4bd5bdfbc872","elementConfiguration":{"format":"{{DateFormats.GeneralDate}}","binding":"Form.Date","removeAndKeepContent":false,"disableUpdates":false,"type":"date"}},{"type":"richTextContentControl","id":"b02bf175-a280-4a26-a8eb-dda8187e4ba6","elementConfiguration":{"binding":"Form.Reference","removeAndKeepContent":false,"disableUpdates":false,"type":"text"}},{"type":"richTextContentControl","id":"6d2844f5-ecaf-4de9-9b63-7ceaae91eabe","elementConfiguration":{"binding":"Form.AdministrativeInformation","visibility":{"action":"hide","operator":"equals","compareValue":""},"removeAndKeepContent":false,"disableUpdates":false,"type":"text"}},{"type":"richTextContentControl","id":"a6aa3b4a-1b7e-409e-aeff-8b030348b665","elementConfiguration":{"binding":"Form.DocumentTitle","removeAndKeepContent":false,"disableUpdates":false,"type":"text"}}],"transformationConfigurations":[{"propertyName":"SecurityClass","propertyValue":"{{Form.ConfidentialityClass.Confidentiality}}","disableUpdates":false,"type":"customDocumentProperty"},{"propertyName":"ExtConf","propertyValue":"{{Form.ExternalConfidentialityLabel.ExternalConfidentiality}}","disableUpdates":false,"type":"customDocumentProperty"},{"propertyName":"Prepared","propertyValue":"{{Form.Prepared}}","disableUpdates":false,"type":"customDocumentProperty"},{"propertyName":"ApprovedBy","propertyValue":"{{Form.ApprovedBy}}","disableUpdates":false,"type":"customDocumentProperty"},{"propertyName":"Checked","propertyValue":"{{Form.Checked}}","disableUpdates":false,"type":"customDocumentProperty"},{"propertyName":"Date","propertyValue":"{{Form.Date}}","disableUpdates":false,"type":"customDocumentProperty"},{"propertyName":"Reference","propertyValue":"{{Form.Reference}}","disableUpdates":false,"type":"customDocumentProperty"},{"propertyName":"Title","propertyValue":"{{Form.DocumentTitle}}","disableUpdates":false,"type":"customDocumentProperty"},{"propertyName":"Keyword","propertyValue":"{{Form.Keywords}}","disableUpdates":false,"type":"customDocumentProperty"},{"propertyName":"DocNo","propertyValue":"{{Form.DocumentNumber}}","disableUpdates":false,"type":"customDocumentProperty"},{"propertyName":"AdmInfo","propertyValue":"{{Form.AdministrativeInformation}}","disableUpdates":false,"type":"customDocumentProperty"},{"propertyName":"Language","propertyValue":"EnglishUS","disableUpdates":false,"type":"customDocumentProperty"},{"propertyName":"TemplateID","propertyValue":"FALSE","disableUpdates":false,"type":"customDocumentProperty"},{"propertyName":"ConfCtrl","propertyValue":"FALSE","disableUpdates":false,"type":"customDocumentProperty"},{"propertyName":"Conf","propertyValue":"{{Form.ConfidentialityClass.Confidentiality}}","disableUpdates":false,"type":"customDocumentProperty"},{"propertyName":"TemplateName","propertyValue":"CXC 172 4735/5","disableUpdates":false,"type":"customDocumentProperty"},{"propertyName":"TemplateVersion","propertyValue":"R3A","disableUpdates":false,"type":"customDocumentProperty"},{"propertyName":"title","propertyValue":"{{Form.DocumentTitle}}","disableUpdates":false,"type":"documentProperty"},{"propertyName":"keywords","propertyValue":"{{Form.Keywords}}","disableUpdates":false,"type":"documentProperty"},{"propertyName":"creator","propertyValue":"{{Form.Prepared}}","disableUpdates":false,"type":"documentProperty"},{"propertyName":"company","propertyValue":"Ericsson","disableUpdates":false,"type":"documentProperty"},{"propertyName":"Revision","propertyValue":"{{Form.Revision}}","disableUpdates":false,"type":"customDocumentProperty"},{"propertyName":"description","propertyValue":"{{Form.DocumentNumber}}\nRev {{Form.Revision}}","disableUpdates":false,"type":"documentProperty"},{"propertyName":"DocumentType","propertyValue":"StandardPortrait","disableUpdates":false,"type":"customDocumentProperty"},{"paperWidth":"{{Form.PageSetup.PaperWidth}}","paperHeight":"{{Form.PageSetup.PaperHeight}}","originalValues":{"topMargin":2722,"rightMargin":737,"bottomMargin":1418,"leftMargin":2495,"gutter":0,"gutterPosition":"left","orientation":"portrait","paperWidth":11906,"paperHeight":16838,"headerFromEdge":601,"footerFromEdge":720},"disableUpdates":true,"type":"pageSetup"},{"language":"{{DocumentLanguage}}","disableUpdates":true,"type":"proofingLanguage"}],"isBaseTemplate":false,"templateName":"User Guide","templateDescription":"Description manual to users on how to use the system","enableDocumentContentUpdater":true,"version":"1.10"}]]></TemplafyTemplateConfiguration>
 </file>
 
 <file path=customXml/itemProps1.xml><?xml version="1.0" encoding="utf-8"?>
-<ds:datastoreItem xmlns:ds="http://schemas.openxmlformats.org/officeDocument/2006/customXml" ds:itemID="{AB6DF92D-4215-48A5-9096-9434B4572EB0}">
+<ds:datastoreItem xmlns:ds="http://schemas.openxmlformats.org/officeDocument/2006/customXml" ds:itemID="{F868E80E-0F5D-4B2F-8B75-DF6F6F7E5859}">
   <ds:schemaRefs/>
 </ds:datastoreItem>
 </file>
@@ -31567,7 +31542,7 @@
 </file>
 
 <file path=customXml/itemProps3.xml><?xml version="1.0" encoding="utf-8"?>
-<ds:datastoreItem xmlns:ds="http://schemas.openxmlformats.org/officeDocument/2006/customXml" ds:itemID="{F868E80E-0F5D-4B2F-8B75-DF6F6F7E5859}">
+<ds:datastoreItem xmlns:ds="http://schemas.openxmlformats.org/officeDocument/2006/customXml" ds:itemID="{AB6DF92D-4215-48A5-9096-9434B4572EB0}">
   <ds:schemaRefs/>
 </ds:datastoreItem>
 </file>

</xml_diff>

<commit_message>
- Updated Technical User Guide - Refactored tools module names
</commit_message>
<xml_diff>
--- a/assets/templates_docx/UserGuideTemplate.docx
+++ b/assets/templates_docx/UserGuideTemplate.docx
@@ -15,9 +15,17 @@
           <w:noProof/>
         </w:rPr>
         <w:drawing>
-          <wp:inline distT="0" distB="0" distL="0" distR="0" wp14:anchorId="6B3A6BCA" wp14:editId="65B8DB18">
-            <wp:extent cx="4919240" cy="4352081"/>
-            <wp:effectExtent l="0" t="0" r="0" b="0"/>
+          <wp:anchor distT="0" distB="0" distL="114300" distR="114300" simplePos="0" relativeHeight="251658240" behindDoc="0" locked="0" layoutInCell="1" allowOverlap="1" wp14:anchorId="6B3A6BCA" wp14:editId="21BC71FB">
+            <wp:simplePos x="1582472" y="2276669"/>
+            <wp:positionH relativeFrom="column">
+              <wp:align>left</wp:align>
+            </wp:positionH>
+            <wp:positionV relativeFrom="paragraph">
+              <wp:align>top</wp:align>
+            </wp:positionV>
+            <wp:extent cx="5561045" cy="4896706"/>
+            <wp:effectExtent l="0" t="0" r="1905" b="0"/>
+            <wp:wrapSquare wrapText="bothSides"/>
             <wp:docPr id="10" name="Picture 9" descr="A colorful logo with text&#10;&#10;AI-generated content may be incorrect.">
               <a:extLst xmlns:a="http://schemas.openxmlformats.org/drawingml/2006/main">
                 <a:ext uri="{FF2B5EF4-FFF2-40B4-BE49-F238E27FC236}">
@@ -44,7 +52,13 @@
                     </pic:cNvPicPr>
                   </pic:nvPicPr>
                   <pic:blipFill>
-                    <a:blip r:embed="rId10"/>
+                    <a:blip r:embed="rId10">
+                      <a:extLst>
+                        <a:ext uri="{28A0092B-C50C-407E-A947-70E740481C1C}">
+                          <a14:useLocalDpi xmlns:a14="http://schemas.microsoft.com/office/drawing/2010/main" val="0"/>
+                        </a:ext>
+                      </a:extLst>
+                    </a:blip>
                     <a:stretch>
                       <a:fillRect/>
                     </a:stretch>
@@ -52,7 +66,7 @@
                   <pic:spPr>
                     <a:xfrm>
                       <a:off x="0" y="0"/>
-                      <a:ext cx="4926205" cy="4358243"/>
+                      <a:ext cx="5561045" cy="4896706"/>
                     </a:xfrm>
                     <a:prstGeom prst="rect">
                       <a:avLst/>
@@ -62,31 +76,223 @@
                 </pic:pic>
               </a:graphicData>
             </a:graphic>
-          </wp:inline>
+          </wp:anchor>
         </w:drawing>
+      </w:r>
+      <w:r>
+        <w:rPr>
+          <w:rFonts w:asciiTheme="minorHAnsi" w:hAnsiTheme="minorHAnsi"/>
+          <w:b w:val="0"/>
+        </w:rPr>
+        <w:br w:type="textWrapping" w:clear="all"/>
       </w:r>
     </w:p>
     <w:p>
       <w:pPr>
-        <w:tabs>
-          <w:tab w:val="clear" w:pos="1247"/>
-          <w:tab w:val="clear" w:pos="2552"/>
-          <w:tab w:val="clear" w:pos="3856"/>
-          <w:tab w:val="clear" w:pos="5216"/>
-          <w:tab w:val="clear" w:pos="6464"/>
-          <w:tab w:val="clear" w:pos="7768"/>
-        </w:tabs>
         <w:rPr>
           <w:rFonts w:asciiTheme="minorHAnsi" w:hAnsiTheme="minorHAnsi"/>
-          <w:b/>
+        </w:rPr>
+      </w:pPr>
+    </w:p>
+    <w:p>
+      <w:pPr>
+        <w:pStyle w:val="BodyText"/>
+        <w:pBdr>
+          <w:top w:val="single" w:sz="4" w:space="1" w:color="auto"/>
+          <w:left w:val="single" w:sz="4" w:space="4" w:color="auto"/>
+          <w:bottom w:val="single" w:sz="4" w:space="1" w:color="auto"/>
+          <w:right w:val="single" w:sz="4" w:space="4" w:color="auto"/>
+        </w:pBdr>
+        <w:rPr>
+          <w:rFonts w:asciiTheme="minorHAnsi" w:hAnsiTheme="minorHAnsi"/>
+          <w:i/>
+          <w:iCs/>
         </w:rPr>
       </w:pPr>
       <w:r>
         <w:rPr>
           <w:rFonts w:asciiTheme="minorHAnsi" w:hAnsiTheme="minorHAnsi"/>
           <w:b/>
+          <w:bCs/>
         </w:rPr>
-        <w:br w:type="page"/>
+        <w:t>Document Title</w:t>
+      </w:r>
+      <w:r>
+        <w:rPr>
+          <w:rFonts w:asciiTheme="minorHAnsi" w:hAnsiTheme="minorHAnsi"/>
+        </w:rPr>
+        <w:t xml:space="preserve">: </w:t>
+      </w:r>
+      <w:r>
+        <w:rPr>
+          <w:rFonts w:asciiTheme="minorHAnsi" w:hAnsiTheme="minorHAnsi"/>
+          <w:i/>
+          <w:iCs/>
+        </w:rPr>
+        <w:fldChar w:fldCharType="begin"/>
+      </w:r>
+      <w:r>
+        <w:rPr>
+          <w:rFonts w:asciiTheme="minorHAnsi" w:hAnsiTheme="minorHAnsi"/>
+          <w:i/>
+          <w:iCs/>
+        </w:rPr>
+        <w:instrText xml:space="preserve"> DOCPROPERTY  Title  \* MERGEFORMAT </w:instrText>
+      </w:r>
+      <w:r>
+        <w:rPr>
+          <w:rFonts w:asciiTheme="minorHAnsi" w:hAnsiTheme="minorHAnsi"/>
+          <w:i/>
+          <w:iCs/>
+        </w:rPr>
+        <w:fldChar w:fldCharType="separate"/>
+      </w:r>
+      <w:r>
+        <w:rPr>
+          <w:rFonts w:asciiTheme="minorHAnsi" w:hAnsiTheme="minorHAnsi"/>
+          <w:i/>
+          <w:iCs/>
+        </w:rPr>
+        <w:t>Technical User Guide - SSB Retuning Automations</w:t>
+      </w:r>
+      <w:r>
+        <w:rPr>
+          <w:rFonts w:asciiTheme="minorHAnsi" w:hAnsiTheme="minorHAnsi"/>
+          <w:i/>
+          <w:iCs/>
+        </w:rPr>
+        <w:fldChar w:fldCharType="end"/>
+      </w:r>
+    </w:p>
+    <w:p>
+      <w:pPr>
+        <w:pStyle w:val="BodyText"/>
+        <w:pBdr>
+          <w:top w:val="single" w:sz="4" w:space="1" w:color="auto"/>
+          <w:left w:val="single" w:sz="4" w:space="4" w:color="auto"/>
+          <w:bottom w:val="single" w:sz="4" w:space="1" w:color="auto"/>
+          <w:right w:val="single" w:sz="4" w:space="4" w:color="auto"/>
+        </w:pBdr>
+        <w:rPr>
+          <w:rFonts w:asciiTheme="minorHAnsi" w:hAnsiTheme="minorHAnsi"/>
+        </w:rPr>
+      </w:pPr>
+      <w:r>
+        <w:rPr>
+          <w:rFonts w:asciiTheme="minorHAnsi" w:hAnsiTheme="minorHAnsi"/>
+          <w:b/>
+          <w:bCs/>
+        </w:rPr>
+        <w:t>Document Name</w:t>
+      </w:r>
+      <w:r>
+        <w:rPr>
+          <w:rFonts w:asciiTheme="minorHAnsi" w:hAnsiTheme="minorHAnsi"/>
+        </w:rPr>
+        <w:t xml:space="preserve"> (type of document): </w:t>
+      </w:r>
+      <w:r>
+        <w:rPr>
+          <w:rFonts w:asciiTheme="minorHAnsi" w:hAnsiTheme="minorHAnsi"/>
+          <w:i/>
+          <w:iCs/>
+        </w:rPr>
+        <w:t>U</w:t>
+      </w:r>
+      <w:r>
+        <w:rPr>
+          <w:rFonts w:asciiTheme="minorHAnsi" w:hAnsiTheme="minorHAnsi"/>
+          <w:i/>
+          <w:iCs/>
+        </w:rPr>
+        <w:t>SER GUIDE</w:t>
+      </w:r>
+    </w:p>
+    <w:p>
+      <w:pPr>
+        <w:pStyle w:val="BodyText"/>
+        <w:pBdr>
+          <w:top w:val="single" w:sz="4" w:space="1" w:color="auto"/>
+          <w:left w:val="single" w:sz="4" w:space="4" w:color="auto"/>
+          <w:bottom w:val="single" w:sz="4" w:space="1" w:color="auto"/>
+          <w:right w:val="single" w:sz="4" w:space="4" w:color="auto"/>
+        </w:pBdr>
+        <w:rPr>
+          <w:rFonts w:asciiTheme="minorHAnsi" w:hAnsiTheme="minorHAnsi"/>
+        </w:rPr>
+      </w:pPr>
+      <w:r>
+        <w:rPr>
+          <w:rFonts w:asciiTheme="minorHAnsi" w:hAnsiTheme="minorHAnsi"/>
+          <w:b/>
+          <w:bCs/>
+        </w:rPr>
+        <w:t>Document No</w:t>
+      </w:r>
+      <w:r>
+        <w:rPr>
+          <w:rFonts w:asciiTheme="minorHAnsi" w:hAnsiTheme="minorHAnsi"/>
+        </w:rPr>
+        <w:t xml:space="preserve"> (decimal class): </w:t>
+      </w:r>
+      <w:r>
+        <w:rPr>
+          <w:rFonts w:asciiTheme="minorHAnsi" w:hAnsiTheme="minorHAnsi"/>
+          <w:i/>
+          <w:iCs/>
+        </w:rPr>
+        <w:t xml:space="preserve">198 17-&lt;product number&gt; </w:t>
+      </w:r>
+      <w:proofErr w:type="spellStart"/>
+      <w:r>
+        <w:rPr>
+          <w:rFonts w:asciiTheme="minorHAnsi" w:hAnsiTheme="minorHAnsi"/>
+          <w:i/>
+          <w:iCs/>
+        </w:rPr>
+        <w:t>Uen</w:t>
+      </w:r>
+      <w:proofErr w:type="spellEnd"/>
+      <w:r>
+        <w:rPr>
+          <w:rFonts w:asciiTheme="minorHAnsi" w:hAnsiTheme="minorHAnsi"/>
+        </w:rPr>
+        <w:t xml:space="preserve"> </w:t>
+      </w:r>
+      <w:r>
+        <w:rPr>
+          <w:rFonts w:asciiTheme="minorHAnsi" w:hAnsiTheme="minorHAnsi"/>
+        </w:rPr>
+        <w:br/>
+        <w:t xml:space="preserve">(do this after the document is imported into </w:t>
+      </w:r>
+      <w:proofErr w:type="spellStart"/>
+      <w:r>
+        <w:rPr>
+          <w:rFonts w:asciiTheme="minorHAnsi" w:hAnsiTheme="minorHAnsi"/>
+        </w:rPr>
+        <w:t>EriDoc</w:t>
+      </w:r>
+      <w:proofErr w:type="spellEnd"/>
+      <w:r>
+        <w:rPr>
+          <w:rFonts w:asciiTheme="minorHAnsi" w:hAnsiTheme="minorHAnsi"/>
+        </w:rPr>
+        <w:t xml:space="preserve"> using </w:t>
+      </w:r>
+      <w:r>
+        <w:rPr>
+          <w:rFonts w:asciiTheme="minorHAnsi" w:hAnsiTheme="minorHAnsi"/>
+          <w:b/>
+          <w:bCs/>
+        </w:rPr>
+        <w:t>Assign Document Number</w:t>
+      </w:r>
+      <w:r>
+        <w:rPr>
+          <w:rFonts w:asciiTheme="minorHAnsi" w:hAnsiTheme="minorHAnsi"/>
+        </w:rPr>
+        <w:t xml:space="preserve"> function).</w:t>
       </w:r>
     </w:p>
     <w:p>
@@ -103,6 +309,13 @@
           <w:rFonts w:asciiTheme="minorHAnsi" w:hAnsiTheme="minorHAnsi"/>
         </w:rPr>
       </w:pPr>
+      <w:r>
+        <w:rPr>
+          <w:rFonts w:asciiTheme="minorHAnsi" w:hAnsiTheme="minorHAnsi"/>
+          <w:b/>
+        </w:rPr>
+        <w:br w:type="page"/>
+      </w:r>
     </w:p>
     <w:sdt>
       <w:sdtPr>
@@ -168,7 +381,7 @@
             </w:rPr>
             <w:fldChar w:fldCharType="separate"/>
           </w:r>
-          <w:hyperlink w:anchor="_Toc221940703" w:history="1">
+          <w:hyperlink w:anchor="_Toc222280070" w:history="1">
             <w:r>
               <w:rPr>
                 <w:rStyle w:val="Hyperlink"/>
@@ -193,7 +406,7 @@
                 <w:rStyle w:val="Hyperlink"/>
                 <w:noProof/>
               </w:rPr>
-              <w:t>Heading 1</w:t>
+              <w:t>(autogenerated-content-start)</w:t>
             </w:r>
             <w:r>
               <w:rPr>
@@ -214,7 +427,7 @@
                 <w:noProof/>
                 <w:webHidden/>
               </w:rPr>
-              <w:instrText xml:space="preserve"> PAGEREF _Toc221940703 \h </w:instrText>
+              <w:instrText xml:space="preserve"> PAGEREF _Toc222280070 \h </w:instrText>
             </w:r>
             <w:r>
               <w:rPr>
@@ -234,7 +447,7 @@
                 <w:noProof/>
                 <w:webHidden/>
               </w:rPr>
-              <w:t>4</w:t>
+              <w:t>3</w:t>
             </w:r>
             <w:r>
               <w:rPr>
@@ -281,220 +494,27 @@
           <w:szCs w:val="28"/>
         </w:rPr>
       </w:pPr>
-      <w:bookmarkStart w:id="0" w:name="_Toc187740792"/>
-      <w:bookmarkStart w:id="1" w:name="_Toc189294074"/>
-      <w:bookmarkStart w:id="2" w:name="_Toc510429219"/>
-    </w:p>
-    <w:bookmarkEnd w:id="0"/>
-    <w:bookmarkEnd w:id="1"/>
-    <w:bookmarkEnd w:id="2"/>
-    <w:p>
-      <w:pPr>
-        <w:pStyle w:val="BodyText"/>
-        <w:pBdr>
-          <w:top w:val="single" w:sz="4" w:space="1" w:color="auto"/>
-          <w:left w:val="single" w:sz="4" w:space="4" w:color="auto"/>
-          <w:bottom w:val="single" w:sz="4" w:space="1" w:color="auto"/>
-          <w:right w:val="single" w:sz="4" w:space="4" w:color="auto"/>
-        </w:pBdr>
-        <w:rPr>
-          <w:rFonts w:asciiTheme="minorHAnsi" w:hAnsiTheme="minorHAnsi"/>
-          <w:i/>
-          <w:iCs/>
-        </w:rPr>
-      </w:pPr>
+      <w:bookmarkStart w:id="0" w:name="_Toc191618355"/>
+      <w:bookmarkStart w:id="1" w:name="_Toc211599207"/>
+      <w:bookmarkStart w:id="2" w:name="_Toc510429222"/>
       <w:r>
-        <w:rPr>
-          <w:rFonts w:asciiTheme="minorHAnsi" w:hAnsiTheme="minorHAnsi"/>
-          <w:b/>
-          <w:bCs/>
-        </w:rPr>
-        <w:t>Document Title</w:t>
-      </w:r>
-      <w:r>
-        <w:rPr>
-          <w:rFonts w:asciiTheme="minorHAnsi" w:hAnsiTheme="minorHAnsi"/>
-        </w:rPr>
-        <w:t xml:space="preserve">: </w:t>
-      </w:r>
-      <w:r>
-        <w:rPr>
-          <w:rFonts w:asciiTheme="minorHAnsi" w:hAnsiTheme="minorHAnsi"/>
-          <w:i/>
-          <w:iCs/>
-        </w:rPr>
-        <w:fldChar w:fldCharType="begin"/>
-      </w:r>
-      <w:r>
-        <w:rPr>
-          <w:rFonts w:asciiTheme="minorHAnsi" w:hAnsiTheme="minorHAnsi"/>
-          <w:i/>
-          <w:iCs/>
-        </w:rPr>
-        <w:instrText xml:space="preserve"> DOCPROPERTY  Title  \* MERGEFORMAT </w:instrText>
-      </w:r>
-      <w:r>
-        <w:rPr>
-          <w:rFonts w:asciiTheme="minorHAnsi" w:hAnsiTheme="minorHAnsi"/>
-          <w:i/>
-          <w:iCs/>
-        </w:rPr>
-        <w:fldChar w:fldCharType="separate"/>
-      </w:r>
-      <w:r>
-        <w:rPr>
-          <w:rFonts w:asciiTheme="minorHAnsi" w:hAnsiTheme="minorHAnsi"/>
-          <w:i/>
-          <w:iCs/>
-        </w:rPr>
-        <w:t>SSB Retuning Automations - User Guide</w:t>
-      </w:r>
-      <w:r>
-        <w:rPr>
-          <w:rFonts w:asciiTheme="minorHAnsi" w:hAnsiTheme="minorHAnsi"/>
-          <w:i/>
-          <w:iCs/>
-        </w:rPr>
-        <w:fldChar w:fldCharType="end"/>
+        <w:br w:type="page"/>
       </w:r>
     </w:p>
     <w:p>
       <w:pPr>
-        <w:pStyle w:val="BodyText"/>
-        <w:pBdr>
-          <w:top w:val="single" w:sz="4" w:space="1" w:color="auto"/>
-          <w:left w:val="single" w:sz="4" w:space="4" w:color="auto"/>
-          <w:bottom w:val="single" w:sz="4" w:space="1" w:color="auto"/>
-          <w:right w:val="single" w:sz="4" w:space="4" w:color="auto"/>
-        </w:pBdr>
-        <w:rPr>
-          <w:rFonts w:asciiTheme="minorHAnsi" w:hAnsiTheme="minorHAnsi"/>
-        </w:rPr>
-      </w:pPr>
-      <w:r>
-        <w:rPr>
-          <w:rFonts w:asciiTheme="minorHAnsi" w:hAnsiTheme="minorHAnsi"/>
-          <w:b/>
-          <w:bCs/>
-        </w:rPr>
-        <w:t>Document Name</w:t>
-      </w:r>
-      <w:r>
-        <w:rPr>
-          <w:rFonts w:asciiTheme="minorHAnsi" w:hAnsiTheme="minorHAnsi"/>
-        </w:rPr>
-        <w:t xml:space="preserve"> (type of document): </w:t>
-      </w:r>
-      <w:r>
-        <w:rPr>
-          <w:rFonts w:asciiTheme="minorHAnsi" w:hAnsiTheme="minorHAnsi"/>
-          <w:i/>
-          <w:iCs/>
-        </w:rPr>
-        <w:t>USER GUIDE</w:t>
-      </w:r>
-    </w:p>
-    <w:p>
-      <w:pPr>
-        <w:pStyle w:val="BodyText"/>
-        <w:pBdr>
-          <w:top w:val="single" w:sz="4" w:space="1" w:color="auto"/>
-          <w:left w:val="single" w:sz="4" w:space="4" w:color="auto"/>
-          <w:bottom w:val="single" w:sz="4" w:space="1" w:color="auto"/>
-          <w:right w:val="single" w:sz="4" w:space="4" w:color="auto"/>
-        </w:pBdr>
-        <w:rPr>
-          <w:rFonts w:asciiTheme="minorHAnsi" w:hAnsiTheme="minorHAnsi"/>
-        </w:rPr>
-      </w:pPr>
-      <w:r>
-        <w:rPr>
-          <w:rFonts w:asciiTheme="minorHAnsi" w:hAnsiTheme="minorHAnsi"/>
-          <w:b/>
-          <w:bCs/>
-        </w:rPr>
-        <w:t>Document No</w:t>
-      </w:r>
-      <w:r>
-        <w:rPr>
-          <w:rFonts w:asciiTheme="minorHAnsi" w:hAnsiTheme="minorHAnsi"/>
-        </w:rPr>
-        <w:t xml:space="preserve"> (decimal class): </w:t>
-      </w:r>
-      <w:r>
-        <w:rPr>
-          <w:rFonts w:asciiTheme="minorHAnsi" w:hAnsiTheme="minorHAnsi"/>
-          <w:i/>
-          <w:iCs/>
-        </w:rPr>
-        <w:t>198 17-&lt;product number&gt; Uen</w:t>
-      </w:r>
-      <w:r>
-        <w:rPr>
-          <w:rFonts w:asciiTheme="minorHAnsi" w:hAnsiTheme="minorHAnsi"/>
-        </w:rPr>
-        <w:t xml:space="preserve"> </w:t>
-      </w:r>
-      <w:r>
-        <w:rPr>
-          <w:rFonts w:asciiTheme="minorHAnsi" w:hAnsiTheme="minorHAnsi"/>
-        </w:rPr>
-        <w:br/>
-        <w:t xml:space="preserve">(do this after the document is imported into EriDoc using </w:t>
-      </w:r>
-      <w:r>
-        <w:rPr>
-          <w:rFonts w:asciiTheme="minorHAnsi" w:hAnsiTheme="minorHAnsi"/>
-          <w:b/>
-          <w:bCs/>
-        </w:rPr>
-        <w:t>Assign Document Number</w:t>
-      </w:r>
-      <w:r>
-        <w:rPr>
-          <w:rFonts w:asciiTheme="minorHAnsi" w:hAnsiTheme="minorHAnsi"/>
-        </w:rPr>
-        <w:t xml:space="preserve"> function).</w:t>
-      </w:r>
-    </w:p>
-    <w:p>
-      <w:pPr>
-        <w:tabs>
-          <w:tab w:val="clear" w:pos="1247"/>
-          <w:tab w:val="clear" w:pos="2552"/>
-          <w:tab w:val="clear" w:pos="3856"/>
-          <w:tab w:val="clear" w:pos="5216"/>
-          <w:tab w:val="clear" w:pos="6464"/>
-          <w:tab w:val="clear" w:pos="7768"/>
-        </w:tabs>
-        <w:rPr>
-          <w:rFonts w:eastAsiaTheme="majorEastAsia" w:cstheme="majorBidi"/>
-          <w:b/>
-          <w:bCs/>
-          <w:sz w:val="28"/>
-          <w:szCs w:val="28"/>
-        </w:rPr>
-      </w:pPr>
-      <w:bookmarkStart w:id="3" w:name="_Toc191618355"/>
-      <w:bookmarkStart w:id="4" w:name="_Toc211599207"/>
-      <w:bookmarkStart w:id="5" w:name="_Toc510429222"/>
-      <w:r>
-        <w:br w:type="page"/>
-      </w:r>
-    </w:p>
-    <w:bookmarkEnd w:id="3"/>
-    <w:bookmarkEnd w:id="4"/>
-    <w:bookmarkEnd w:id="5"/>
-    <w:p>
-      <w:pPr>
         <w:pStyle w:val="Heading1"/>
       </w:pPr>
+      <w:bookmarkStart w:id="3" w:name="_Toc222280070"/>
+      <w:bookmarkEnd w:id="0"/>
+      <w:bookmarkEnd w:id="1"/>
+      <w:bookmarkEnd w:id="2"/>
       <w:r>
         <w:lastRenderedPageBreak/>
         <w:t>(autogenerated-content-start)</w:t>
       </w:r>
+      <w:bookmarkEnd w:id="3"/>
     </w:p>
-    <w:p/>
     <w:p/>
     <w:sectPr>
       <w:headerReference w:type="even" r:id="rId11"/>
@@ -1580,7 +1600,7 @@
             <w:right w:val="nil"/>
           </w:tcBorders>
         </w:tcPr>
-        <w:bookmarkStart w:id="6" w:name="_Hlk511660098" w:displacedByCustomXml="next"/>
+        <w:bookmarkStart w:id="4" w:name="_Hlk511660098" w:displacedByCustomXml="next"/>
         <w:sdt>
           <w:sdtPr>
             <w:id w:val="1415522412"/>
@@ -1719,6 +1739,7 @@
               <w:docPart w:val="E162B836BF7E4D28A50547614106E868"/>
             </w:placeholder>
           </w:sdtPr>
+          <w:sdtEndPr/>
           <w:sdtContent>
             <w:p>
               <w:pPr>
@@ -1751,6 +1772,7 @@
               <w:docPart w:val="E162B836BF7E4D28A50547614106E868"/>
             </w:placeholder>
           </w:sdtPr>
+          <w:sdtEndPr/>
           <w:sdtContent>
             <w:p>
               <w:pPr>
@@ -2360,6 +2382,7 @@
               <w:docPart w:val="DefaultPlaceholder_-1854013440"/>
             </w:placeholder>
           </w:sdtPr>
+          <w:sdtEndPr/>
           <w:sdtContent>
             <w:p>
               <w:pPr>
@@ -2379,7 +2402,7 @@
         </w:sdt>
       </w:tc>
     </w:tr>
-    <w:bookmarkEnd w:id="6"/>
+    <w:bookmarkEnd w:id="4"/>
   </w:tbl>
   <w:p>
     <w:pPr>
@@ -2402,7 +2425,7 @@
           <w:pStyle w:val="Title"/>
         </w:pPr>
         <w:r>
-          <w:t>SSB Retuning Automations - User Guide</w:t>
+          <w:t>Technical User Guide - SSB Retuning Automations</w:t>
         </w:r>
       </w:p>
     </w:sdtContent>
@@ -3935,6 +3958,120 @@
     </w:lvl>
   </w:abstractNum>
   <w:abstractNum w:abstractNumId="18" w15:restartNumberingAfterBreak="0">
+    <w:nsid w:val="4A5A212B"/>
+    <w:multiLevelType w:val="hybridMultilevel"/>
+    <w:tmpl w:val="383E0EBE"/>
+    <w:lvl w:ilvl="0" w:tplc="F22AD53A">
+      <w:start w:val="1"/>
+      <w:numFmt w:val="bullet"/>
+      <w:pStyle w:val="ListParagraph"/>
+      <w:lvlText w:val=""/>
+      <w:lvlJc w:val="left"/>
+      <w:pPr>
+        <w:ind w:left="720" w:hanging="360"/>
+      </w:pPr>
+      <w:rPr>
+        <w:rFonts w:ascii="Symbol" w:hAnsi="Symbol" w:hint="default"/>
+      </w:rPr>
+    </w:lvl>
+    <w:lvl w:ilvl="1" w:tplc="04090003">
+      <w:start w:val="1"/>
+      <w:numFmt w:val="bullet"/>
+      <w:lvlText w:val="o"/>
+      <w:lvlJc w:val="left"/>
+      <w:pPr>
+        <w:ind w:left="1440" w:hanging="360"/>
+      </w:pPr>
+      <w:rPr>
+        <w:rFonts w:ascii="Courier New" w:hAnsi="Courier New" w:cs="Courier New" w:hint="default"/>
+      </w:rPr>
+    </w:lvl>
+    <w:lvl w:ilvl="2" w:tplc="04090005">
+      <w:start w:val="1"/>
+      <w:numFmt w:val="bullet"/>
+      <w:lvlText w:val=""/>
+      <w:lvlJc w:val="left"/>
+      <w:pPr>
+        <w:ind w:left="2160" w:hanging="360"/>
+      </w:pPr>
+      <w:rPr>
+        <w:rFonts w:ascii="Wingdings" w:hAnsi="Wingdings" w:hint="default"/>
+      </w:rPr>
+    </w:lvl>
+    <w:lvl w:ilvl="3" w:tplc="04090001" w:tentative="1">
+      <w:start w:val="1"/>
+      <w:numFmt w:val="bullet"/>
+      <w:lvlText w:val=""/>
+      <w:lvlJc w:val="left"/>
+      <w:pPr>
+        <w:ind w:left="2880" w:hanging="360"/>
+      </w:pPr>
+      <w:rPr>
+        <w:rFonts w:ascii="Symbol" w:hAnsi="Symbol" w:hint="default"/>
+      </w:rPr>
+    </w:lvl>
+    <w:lvl w:ilvl="4" w:tplc="04090003" w:tentative="1">
+      <w:start w:val="1"/>
+      <w:numFmt w:val="bullet"/>
+      <w:lvlText w:val="o"/>
+      <w:lvlJc w:val="left"/>
+      <w:pPr>
+        <w:ind w:left="3600" w:hanging="360"/>
+      </w:pPr>
+      <w:rPr>
+        <w:rFonts w:ascii="Courier New" w:hAnsi="Courier New" w:cs="Courier New" w:hint="default"/>
+      </w:rPr>
+    </w:lvl>
+    <w:lvl w:ilvl="5" w:tplc="04090005" w:tentative="1">
+      <w:start w:val="1"/>
+      <w:numFmt w:val="bullet"/>
+      <w:lvlText w:val=""/>
+      <w:lvlJc w:val="left"/>
+      <w:pPr>
+        <w:ind w:left="4320" w:hanging="360"/>
+      </w:pPr>
+      <w:rPr>
+        <w:rFonts w:ascii="Wingdings" w:hAnsi="Wingdings" w:hint="default"/>
+      </w:rPr>
+    </w:lvl>
+    <w:lvl w:ilvl="6" w:tplc="04090001" w:tentative="1">
+      <w:start w:val="1"/>
+      <w:numFmt w:val="bullet"/>
+      <w:lvlText w:val=""/>
+      <w:lvlJc w:val="left"/>
+      <w:pPr>
+        <w:ind w:left="5040" w:hanging="360"/>
+      </w:pPr>
+      <w:rPr>
+        <w:rFonts w:ascii="Symbol" w:hAnsi="Symbol" w:hint="default"/>
+      </w:rPr>
+    </w:lvl>
+    <w:lvl w:ilvl="7" w:tplc="04090003" w:tentative="1">
+      <w:start w:val="1"/>
+      <w:numFmt w:val="bullet"/>
+      <w:lvlText w:val="o"/>
+      <w:lvlJc w:val="left"/>
+      <w:pPr>
+        <w:ind w:left="5760" w:hanging="360"/>
+      </w:pPr>
+      <w:rPr>
+        <w:rFonts w:ascii="Courier New" w:hAnsi="Courier New" w:cs="Courier New" w:hint="default"/>
+      </w:rPr>
+    </w:lvl>
+    <w:lvl w:ilvl="8" w:tplc="04090005" w:tentative="1">
+      <w:start w:val="1"/>
+      <w:numFmt w:val="bullet"/>
+      <w:lvlText w:val=""/>
+      <w:lvlJc w:val="left"/>
+      <w:pPr>
+        <w:ind w:left="6480" w:hanging="360"/>
+      </w:pPr>
+      <w:rPr>
+        <w:rFonts w:ascii="Wingdings" w:hAnsi="Wingdings" w:hint="default"/>
+      </w:rPr>
+    </w:lvl>
+  </w:abstractNum>
+  <w:abstractNum w:abstractNumId="19" w15:restartNumberingAfterBreak="0">
     <w:nsid w:val="4CC60138"/>
     <w:multiLevelType w:val="multilevel"/>
     <w:tmpl w:val="67909332"/>
@@ -4048,7 +4185,7 @@
       </w:rPr>
     </w:lvl>
   </w:abstractNum>
-  <w:abstractNum w:abstractNumId="19" w15:restartNumberingAfterBreak="0">
+  <w:abstractNum w:abstractNumId="20" w15:restartNumberingAfterBreak="0">
     <w:nsid w:val="4F1D592F"/>
     <w:multiLevelType w:val="multilevel"/>
     <w:tmpl w:val="5FD86E76"/>
@@ -4162,7 +4299,7 @@
       </w:rPr>
     </w:lvl>
   </w:abstractNum>
-  <w:abstractNum w:abstractNumId="20" w15:restartNumberingAfterBreak="0">
+  <w:abstractNum w:abstractNumId="21" w15:restartNumberingAfterBreak="0">
     <w:nsid w:val="53897253"/>
     <w:multiLevelType w:val="multilevel"/>
     <w:tmpl w:val="0F5ECC74"/>
@@ -4276,7 +4413,7 @@
       </w:rPr>
     </w:lvl>
   </w:abstractNum>
-  <w:abstractNum w:abstractNumId="21" w15:restartNumberingAfterBreak="0">
+  <w:abstractNum w:abstractNumId="22" w15:restartNumberingAfterBreak="0">
     <w:nsid w:val="66A63E39"/>
     <w:multiLevelType w:val="multilevel"/>
     <w:tmpl w:val="FEFE1E08"/>
@@ -4390,7 +4527,7 @@
       </w:rPr>
     </w:lvl>
   </w:abstractNum>
-  <w:abstractNum w:abstractNumId="22" w15:restartNumberingAfterBreak="0">
+  <w:abstractNum w:abstractNumId="23" w15:restartNumberingAfterBreak="0">
     <w:nsid w:val="68555E50"/>
     <w:multiLevelType w:val="multilevel"/>
     <w:tmpl w:val="EFEE36A0"/>
@@ -4504,7 +4641,7 @@
       </w:rPr>
     </w:lvl>
   </w:abstractNum>
-  <w:abstractNum w:abstractNumId="23" w15:restartNumberingAfterBreak="0">
+  <w:abstractNum w:abstractNumId="24" w15:restartNumberingAfterBreak="0">
     <w:nsid w:val="6B7C46D3"/>
     <w:multiLevelType w:val="multilevel"/>
     <w:tmpl w:val="4FE2E8F4"/>
@@ -4631,7 +4768,7 @@
       </w:rPr>
     </w:lvl>
   </w:abstractNum>
-  <w:abstractNum w:abstractNumId="24" w15:restartNumberingAfterBreak="0">
+  <w:abstractNum w:abstractNumId="25" w15:restartNumberingAfterBreak="0">
     <w:nsid w:val="74E366F1"/>
     <w:multiLevelType w:val="multilevel"/>
     <w:tmpl w:val="92903D40"/>
@@ -4745,7 +4882,7 @@
       </w:rPr>
     </w:lvl>
   </w:abstractNum>
-  <w:abstractNum w:abstractNumId="25" w15:restartNumberingAfterBreak="0">
+  <w:abstractNum w:abstractNumId="26" w15:restartNumberingAfterBreak="0">
     <w:nsid w:val="7E20588C"/>
     <w:multiLevelType w:val="multilevel"/>
     <w:tmpl w:val="E2D0D5AC"/>
@@ -4859,7 +4996,7 @@
       </w:rPr>
     </w:lvl>
   </w:abstractNum>
-  <w:abstractNum w:abstractNumId="26" w15:restartNumberingAfterBreak="0">
+  <w:abstractNum w:abstractNumId="27" w15:restartNumberingAfterBreak="0">
     <w:nsid w:val="7FB354B8"/>
     <w:multiLevelType w:val="multilevel"/>
     <w:tmpl w:val="FA8C6248"/>
@@ -4981,7 +5118,7 @@
     </w:lvl>
   </w:abstractNum>
   <w:num w:numId="1" w16cid:durableId="359086703">
-    <w:abstractNumId w:val="26"/>
+    <w:abstractNumId w:val="27"/>
   </w:num>
   <w:num w:numId="2" w16cid:durableId="47801220">
     <w:abstractNumId w:val="17"/>
@@ -4996,7 +5133,7 @@
     <w:abstractNumId w:val="3"/>
   </w:num>
   <w:num w:numId="6" w16cid:durableId="1902132210">
-    <w:abstractNumId w:val="25"/>
+    <w:abstractNumId w:val="26"/>
   </w:num>
   <w:num w:numId="7" w16cid:durableId="1949580936">
     <w:abstractNumId w:val="9"/>
@@ -5011,7 +5148,7 @@
     <w:abstractNumId w:val="0"/>
   </w:num>
   <w:num w:numId="11" w16cid:durableId="1872917984">
-    <w:abstractNumId w:val="23"/>
+    <w:abstractNumId w:val="24"/>
   </w:num>
   <w:num w:numId="12" w16cid:durableId="1285189605">
     <w:abstractNumId w:val="15"/>
@@ -5029,13 +5166,13 @@
     <w:abstractNumId w:val="16"/>
   </w:num>
   <w:num w:numId="17" w16cid:durableId="21516235">
-    <w:abstractNumId w:val="20"/>
+    <w:abstractNumId w:val="21"/>
   </w:num>
   <w:num w:numId="18" w16cid:durableId="1885175606">
     <w:abstractNumId w:val="6"/>
   </w:num>
   <w:num w:numId="19" w16cid:durableId="129057188">
-    <w:abstractNumId w:val="24"/>
+    <w:abstractNumId w:val="25"/>
   </w:num>
   <w:num w:numId="20" w16cid:durableId="681514332">
     <w:abstractNumId w:val="12"/>
@@ -5044,21 +5181,24 @@
     <w:abstractNumId w:val="11"/>
   </w:num>
   <w:num w:numId="22" w16cid:durableId="567493349">
-    <w:abstractNumId w:val="21"/>
+    <w:abstractNumId w:val="22"/>
   </w:num>
   <w:num w:numId="23" w16cid:durableId="341321783">
-    <w:abstractNumId w:val="19"/>
+    <w:abstractNumId w:val="20"/>
   </w:num>
   <w:num w:numId="24" w16cid:durableId="624848846">
     <w:abstractNumId w:val="7"/>
   </w:num>
   <w:num w:numId="25" w16cid:durableId="425687188">
-    <w:abstractNumId w:val="22"/>
+    <w:abstractNumId w:val="23"/>
   </w:num>
   <w:num w:numId="26" w16cid:durableId="245310074">
     <w:abstractNumId w:val="8"/>
   </w:num>
   <w:num w:numId="27" w16cid:durableId="818496791">
+    <w:abstractNumId w:val="19"/>
+  </w:num>
+  <w:num w:numId="28" w16cid:durableId="2076277439">
     <w:abstractNumId w:val="18"/>
   </w:num>
   <w:numIdMacAtCleanup w:val="27"/>
@@ -5749,6 +5889,7 @@
   <w:style w:type="character" w:default="1" w:styleId="DefaultParagraphFont">
     <w:name w:val="Default Paragraph Font"/>
     <w:uiPriority w:val="1"/>
+    <w:semiHidden/>
     <w:unhideWhenUsed/>
   </w:style>
   <w:style w:type="table" w:default="1" w:styleId="TableNormal">
@@ -6455,7 +6596,7 @@
     <w:basedOn w:val="Normal"/>
     <w:uiPriority w:val="99"/>
     <w:qFormat/>
-    <w:rsid w:val="003F3843"/>
+    <w:rsid w:val="0034744A"/>
     <w:pPr>
       <w:numPr>
         <w:numId w:val="1"/>
@@ -6468,6 +6609,7 @@
         <w:tab w:val="clear" w:pos="6464"/>
         <w:tab w:val="clear" w:pos="7768"/>
       </w:tabs>
+      <w:spacing w:after="0"/>
       <w:contextualSpacing/>
     </w:pPr>
   </w:style>
@@ -6476,7 +6618,7 @@
     <w:basedOn w:val="Normal"/>
     <w:uiPriority w:val="99"/>
     <w:qFormat/>
-    <w:rsid w:val="009173A5"/>
+    <w:rsid w:val="0034744A"/>
     <w:pPr>
       <w:numPr>
         <w:numId w:val="6"/>
@@ -6489,6 +6631,7 @@
         <w:tab w:val="clear" w:pos="6464"/>
         <w:tab w:val="clear" w:pos="7768"/>
       </w:tabs>
+      <w:spacing w:after="0"/>
       <w:contextualSpacing/>
     </w:pPr>
   </w:style>
@@ -16756,7 +16899,7 @@
     <w:basedOn w:val="Normal"/>
     <w:uiPriority w:val="99"/>
     <w:qFormat/>
-    <w:rsid w:val="00560FD0"/>
+    <w:rsid w:val="0034744A"/>
     <w:pPr>
       <w:numPr>
         <w:numId w:val="2"/>
@@ -16769,17 +16912,22 @@
         <w:tab w:val="clear" w:pos="6464"/>
         <w:tab w:val="clear" w:pos="7768"/>
       </w:tabs>
+      <w:spacing w:after="0"/>
+      <w:ind w:left="641"/>
+      <w:contextualSpacing/>
     </w:pPr>
   </w:style>
   <w:style w:type="paragraph" w:styleId="ListBullet3">
     <w:name w:val="List Bullet 3"/>
     <w:basedOn w:val="Normal"/>
     <w:uiPriority w:val="99"/>
-    <w:rsid w:val="00D27ABD"/>
+    <w:rsid w:val="0034744A"/>
     <w:pPr>
       <w:numPr>
         <w:numId w:val="3"/>
       </w:numPr>
+      <w:spacing w:after="0"/>
+      <w:ind w:left="924" w:hanging="357"/>
       <w:contextualSpacing/>
     </w:pPr>
   </w:style>
@@ -16871,7 +17019,7 @@
     <w:basedOn w:val="Normal"/>
     <w:uiPriority w:val="99"/>
     <w:qFormat/>
-    <w:rsid w:val="00D002B6"/>
+    <w:rsid w:val="0034744A"/>
     <w:pPr>
       <w:numPr>
         <w:numId w:val="7"/>
@@ -16884,17 +17032,22 @@
         <w:tab w:val="clear" w:pos="6464"/>
         <w:tab w:val="clear" w:pos="7768"/>
       </w:tabs>
+      <w:spacing w:after="0"/>
+      <w:ind w:left="641" w:hanging="357"/>
+      <w:contextualSpacing/>
     </w:pPr>
   </w:style>
   <w:style w:type="paragraph" w:styleId="ListNumber3">
     <w:name w:val="List Number 3"/>
     <w:basedOn w:val="Normal"/>
     <w:uiPriority w:val="99"/>
-    <w:rsid w:val="00D27ABD"/>
+    <w:rsid w:val="0034744A"/>
     <w:pPr>
       <w:numPr>
         <w:numId w:val="8"/>
       </w:numPr>
+      <w:spacing w:after="0"/>
+      <w:ind w:left="924" w:hanging="357"/>
       <w:contextualSpacing/>
     </w:pPr>
   </w:style>
@@ -16929,8 +17082,11 @@
     <w:basedOn w:val="Normal"/>
     <w:uiPriority w:val="34"/>
     <w:qFormat/>
-    <w:rsid w:val="00725365"/>
+    <w:rsid w:val="00A80A87"/>
     <w:pPr>
+      <w:numPr>
+        <w:numId w:val="28"/>
+      </w:numPr>
       <w:tabs>
         <w:tab w:val="clear" w:pos="1247"/>
         <w:tab w:val="clear" w:pos="2552"/>
@@ -30622,6 +30778,20 @@
     <w:pitch w:val="variable"/>
     <w:sig w:usb0="00000287" w:usb1="00000000" w:usb2="00000000" w:usb3="00000000" w:csb0="0000009F" w:csb1="00000000"/>
   </w:font>
+  <w:font w:name="Courier New">
+    <w:panose1 w:val="02070309020205020404"/>
+    <w:charset w:val="00"/>
+    <w:family w:val="modern"/>
+    <w:pitch w:val="fixed"/>
+    <w:sig w:usb0="E0002EFF" w:usb1="C0007843" w:usb2="00000009" w:usb3="00000000" w:csb0="000001FF" w:csb1="00000000"/>
+  </w:font>
+  <w:font w:name="Wingdings">
+    <w:panose1 w:val="05000000000000000000"/>
+    <w:charset w:val="02"/>
+    <w:family w:val="auto"/>
+    <w:pitch w:val="variable"/>
+    <w:sig w:usb0="00000000" w:usb1="10000000" w:usb2="00000000" w:usb3="00000000" w:csb0="80000000" w:csb1="00000000"/>
+  </w:font>
   <w:font w:name="Verdana">
     <w:panose1 w:val="020B0604030504040204"/>
     <w:charset w:val="00"/>
@@ -30720,6 +30890,7 @@
     <w:rsid w:val="00060032"/>
     <w:rsid w:val="000C30FC"/>
     <w:rsid w:val="000E7D95"/>
+    <w:rsid w:val="00147239"/>
     <w:rsid w:val="00170C68"/>
     <w:rsid w:val="00181544"/>
     <w:rsid w:val="001B5519"/>
@@ -30737,6 +30908,7 @@
     <w:rsid w:val="003821E4"/>
     <w:rsid w:val="00382453"/>
     <w:rsid w:val="003A3E39"/>
+    <w:rsid w:val="003C6F05"/>
     <w:rsid w:val="003D7BA5"/>
     <w:rsid w:val="003E21F8"/>
     <w:rsid w:val="004D151B"/>
@@ -30744,6 +30916,7 @@
     <w:rsid w:val="00564611"/>
     <w:rsid w:val="00591503"/>
     <w:rsid w:val="005B152F"/>
+    <w:rsid w:val="005D4975"/>
     <w:rsid w:val="005E4AA1"/>
     <w:rsid w:val="005E66E9"/>
     <w:rsid w:val="005F527F"/>
@@ -30754,6 +30927,7 @@
     <w:rsid w:val="00714249"/>
     <w:rsid w:val="007261E1"/>
     <w:rsid w:val="00745567"/>
+    <w:rsid w:val="00775E07"/>
     <w:rsid w:val="007A066D"/>
     <w:rsid w:val="007D54FC"/>
     <w:rsid w:val="007F10F8"/>
@@ -30763,10 +30937,12 @@
     <w:rsid w:val="00890E37"/>
     <w:rsid w:val="008B75D0"/>
     <w:rsid w:val="008C09C2"/>
+    <w:rsid w:val="008E4ACE"/>
     <w:rsid w:val="008F5F2E"/>
     <w:rsid w:val="008F763F"/>
     <w:rsid w:val="009343AD"/>
     <w:rsid w:val="00957D47"/>
+    <w:rsid w:val="009A5ED5"/>
     <w:rsid w:val="009C36AB"/>
     <w:rsid w:val="009D6B90"/>
     <w:rsid w:val="00A1141F"/>
@@ -30783,6 +30959,7 @@
     <w:rsid w:val="00B27709"/>
     <w:rsid w:val="00B70EC6"/>
     <w:rsid w:val="00B94A2C"/>
+    <w:rsid w:val="00B96921"/>
     <w:rsid w:val="00BB1370"/>
     <w:rsid w:val="00C215A4"/>
     <w:rsid w:val="00C421D6"/>
@@ -30810,6 +30987,7 @@
     <w:rsid w:val="00F73669"/>
     <w:rsid w:val="00F73821"/>
     <w:rsid w:val="00F90CE6"/>
+    <w:rsid w:val="00FA0AEE"/>
     <w:rsid w:val="00FC1889"/>
     <w:rsid w:val="00FC2E80"/>
     <w:rsid w:val="00FE77E0"/>
@@ -31516,7 +31694,7 @@
 </file>
 
 <file path=customXml/item1.xml><?xml version="1.0" encoding="utf-8"?>
-<TemplafyFormConfiguration><![CDATA[{"formFields":[{"dataSource":"Page Setup","displayColumn":"paperSize","hideIfNoUserInteractionRequired":false,"distinct":true,"required":false,"autoSelectFirstOption":true,"helpTexts":{"prefix":"","postfix":""},"spacing":{},"type":"dropDown","name":"PageSetup","label":"Page Setup (Word)","fullyQualifiedName":"PageSetup"},{"required":true,"placeholder":"","lines":0,"helpTexts":{"prefix":"","postfix":""},"spacing":{},"type":"textBox","name":"DocumentTitle","label":"Document Title","fullyQualifiedName":"DocumentTitle"},{"dataSource":"Confidentiality","displayColumn":"confidentiality","defaultValue":"1","hideIfNoUserInteractionRequired":false,"distinct":true,"required":true,"autoSelectFirstOption":false,"helpTexts":{"prefix":"","postfix":""},"spacing":{},"type":"dropDown","name":"ConfidentialityClass","label":"Confidentiality Class","fullyQualifiedName":"ConfidentialityClass"},{"dataSource":"External Confidentiality label","displayColumn":"externalConfidentiality","hideIfNoUserInteractionRequired":false,"distinct":true,"required":false,"autoSelectFirstOption":false,"helpTexts":{"prefix":"","postfix":"(If no external confidentiality class then please choose the blank value)"},"spacing":{},"type":"dropDown","name":"ExternalConfidentialityLabel","label":"External Confidentiality label","fullyQualifiedName":"ExternalConfidentialityLabel"},{"required":false,"placeholder":"","lines":0,"helpTexts":{"prefix":"","postfix":"(Commonly assigned by EriDoc)"},"spacing":{},"type":"textBox","name":"DocumentNumber","label":"Document Number","fullyQualifiedName":"DocumentNumber"},{"dataSource":"Language code","displayColumn":"showName","defaultValue":"1","hideIfNoUserInteractionRequired":false,"distinct":true,"required":false,"autoSelectFirstOption":false,"helpTexts":{"prefix":"","postfix":"(The language code will be appended to the Document No.)"},"spacing":{},"type":"dropDown","name":"LanguageCode","label":"Language Code","fullyQualifiedName":"LanguageCode"},{"column":"revision","required":false,"placeholder":"","autoSelectFirstOption":false,"helpTexts":{"prefix":"","postfix":""},"spacing":{},"dataSource":"Revision","type":"comboBox","name":"Revision","label":"Revision","fullyQualifiedName":"Revision"},{"required":false,"helpTexts":{"prefix":"","postfix":""},"spacing":{},"type":"datePicker","name":"Date","label":"Date","fullyQualifiedName":"Date"},{"required":false,"placeholder":"","lines":0,"defaultValue":"{{UserProfile.Prepared}}","helpTexts":{"prefix":"","postfix":""},"spacing":{},"type":"textBox","name":"Prepared","label":"Prepared By (Subject Responsible)","fullyQualifiedName":"Prepared"},{"required":false,"placeholder":"","lines":0,"helpTexts":{"prefix":"","postfix":""},"spacing":{},"type":"textBox","name":"ApprovedBy","label":"Approved By (Document Responsible)","fullyQualifiedName":"ApprovedBy"},{"required":false,"placeholder":"","lines":0,"helpTexts":{"prefix":"","postfix":""},"spacing":{},"type":"textBox","name":"Checked","label":"Checked","fullyQualifiedName":"Checked"},{"required":false,"placeholder":"","lines":0,"helpTexts":{"prefix":"","postfix":"(Overwritten with EriDoc values at check-in)"},"spacing":{},"type":"textBox","name":"Reference","label":"Reference","fullyQualifiedName":"Reference"},{"required":false,"placeholder":"","lines":0,"helpTexts":{"prefix":"","postfix":""},"spacing":{},"type":"textBox","name":"Keywords","label":"Keywords","fullyQualifiedName":"Keywords"},{"required":false,"placeholder":"","lines":2,"helpTexts":{"prefix":"","postfix":""},"spacing":{},"type":"textBox","name":"AdministrativeInformation","label":"Administrative information","fullyQualifiedName":"AdministrativeInformation"}],"formDataEntries":[{"name":"PageSetup","value":"5wlu7ZdPxHQj1W0w+yTNSg=="},{"name":"DocumentTitle","value":"c4vim4mO9Dx9O2CqBvuVoySEG8YmmIHLAlXJ5iWRVIKVBPJTRR6nzcuPbVFsG03t"},{"name":"ConfidentialityClass","value":"5wlu7ZdPxHQj1W0w+yTNSg=="},{"name":"DocumentNumber","value":"r9d8iidRBMJoWoSawp+LrA=="},{"name":"LanguageCode","value":"5wlu7ZdPxHQj1W0w+yTNSg=="},{"name":"Revision","value":"McRZznB02w7visdFQkartg=="},{"name":"Date","value":"1StavQJeFtFQMrPw40n+eA=="},{"name":"Prepared","value":"mzuQayBTZwT71fJu9dMR/6x+7Gw1ms1Uedq3KCgFs0A="},{"name":"ApprovedBy","value":"McRZznB02w7visdFQkartg=="},{"name":"Checked","value":"McRZznB02w7visdFQkartg=="},{"name":"Reference","value":"McRZznB02w7visdFQkartg=="}]}]]></TemplafyFormConfiguration>
+<TemplafyTemplateConfiguration><![CDATA[{"elementsMetadata":[{"type":"richTextContentControl","id":"ad89b48d-014c-40c7-af8f-9fd3e298a80c","elementConfiguration":{"binding":"Form.ConfidentialityClass.Confidentiality","removeAndKeepContent":false,"disableUpdates":false,"type":"text"}},{"type":"richTextContentControl","id":"ced1921e-d18f-4418-b96d-c9c63bf7e57f","elementConfiguration":{"binding":"Form.ExternalConfidentialityLabel.ExternalConfidentiality","removeAndKeepContent":false,"disableUpdates":false,"type":"text"}},{"type":"richTextContentControl","id":"d0414304-06e2-4f31-95a0-8adc51c26448","elementConfiguration":{"binding":"Form.Prepared","removeAndKeepContent":false,"disableUpdates":false,"type":"text"}},{"type":"richTextContentControl","id":"40d8dee2-f9f2-4615-a7ba-231b9495a35c","elementConfiguration":{"binding":"Form.ApprovedBy","removeAndKeepContent":false,"disableUpdates":false,"type":"text"}},{"type":"richTextContentControl","id":"e58f0444-0808-4eaa-8315-daadb390c65c","elementConfiguration":{"binding":"Form.Checked","removeAndKeepContent":false,"disableUpdates":false,"type":"text"}},{"type":"richTextContentControl","id":"58553998-53c9-4422-8340-8e298fdc3146","elementConfiguration":{"binding":"Form.DocumentNumber","removeAndKeepContent":false,"disableUpdates":false,"type":"text"}},{"type":"richTextContentControl","id":"036d656d-7189-48b6-beae-c7abbca80960","elementConfiguration":{"binding":"Form.LanguageCode.LanguageCode","visibility":{"action":"hide","binding":"Form.DocumentNumber","operator":"equals","compareValue":""},"removeAndKeepContent":false,"disableUpdates":false,"type":"text"}},{"type":"richTextContentControl","id":"d9f9b7b1-17d8-41cf-884a-723f97ab1a63","elementConfiguration":{"binding":"Form.Revision","removeAndKeepContent":false,"disableUpdates":false,"type":"text"}},{"type":"richTextContentControl","id":"bc8ec6c0-188f-4a7c-9db3-b93b76423af5","elementConfiguration":{"format":"{{DateFormats.GeneralDate}}","binding":"Form.Date","removeAndKeepContent":false,"disableUpdates":false,"type":"date"}},{"type":"richTextContentControl","id":"f987c7bb-ff97-40b6-a49a-7f7574e33137","elementConfiguration":{"binding":"Form.Reference","removeAndKeepContent":false,"disableUpdates":false,"type":"text"}},{"type":"richTextContentControl","id":"8a09d276-8c59-44e7-93e8-4e44fee32744","elementConfiguration":{"binding":"Form.ConfidentialityClass.Confidentiality","visibility":{"action":"hide","operator":"equals","compareValue":"None"},"removeAndKeepContent":false,"disableUpdates":false,"type":"text"}},{"type":"richTextContentControl","id":"4f5f3efc-ac2a-45d7-b5f7-4f269200cba4","elementConfiguration":{"binding":"Form.ExternalConfidentialityLabel.ExternalConfidentiality","visibility":{"action":"hide","operator":"equals","compareValue":"None"},"removeAndKeepContent":false,"disableUpdates":false,"type":"text"}},{"type":"richTextContentControl","id":"a2b15923-47d2-4622-a41c-84d70ad4244f","elementConfiguration":{"binding":"Form.Prepared","removeAndKeepContent":false,"disableUpdates":false,"type":"text"}},{"type":"richTextContentControl","id":"09574352-3a59-464e-bab2-2e0ab1370a9b","elementConfiguration":{"binding":"Form.ApprovedBy","removeAndKeepContent":false,"disableUpdates":false,"type":"text"}},{"type":"richTextContentControl","id":"2c69f603-efd7-435a-bc47-ac0d79d274e8","elementConfiguration":{"binding":"Form.Checked","removeAndKeepContent":false,"disableUpdates":false,"type":"text"}},{"type":"richTextContentControl","id":"2f23c7b3-385e-4248-a04d-62a74bc26cbe","elementConfiguration":{"binding":"Form.DocumentNumber","removeAndKeepContent":false,"disableUpdates":false,"type":"text"}},{"type":"richTextContentControl","id":"820facb6-7fec-4301-95be-deb6115560f4","elementConfiguration":{"binding":"Form.LanguageCode.LanguageCode","visibility":{"action":"hide","binding":"Form.DocumentNumber","operator":"equals","compareValue":""},"removeAndKeepContent":false,"disableUpdates":false,"type":"text"}},{"type":"richTextContentControl","id":"4b77a2c6-c330-4a36-96b3-c753f76423ba","elementConfiguration":{"binding":"Form.Revision","removeAndKeepContent":false,"disableUpdates":false,"type":"text"}},{"type":"richTextContentControl","id":"5c851a04-7ce4-4219-8f0d-4bd5bdfbc872","elementConfiguration":{"format":"{{DateFormats.GeneralDate}}","binding":"Form.Date","removeAndKeepContent":false,"disableUpdates":false,"type":"date"}},{"type":"richTextContentControl","id":"b02bf175-a280-4a26-a8eb-dda8187e4ba6","elementConfiguration":{"binding":"Form.Reference","removeAndKeepContent":false,"disableUpdates":false,"type":"text"}},{"type":"richTextContentControl","id":"6d2844f5-ecaf-4de9-9b63-7ceaae91eabe","elementConfiguration":{"binding":"Form.AdministrativeInformation","visibility":{"action":"hide","operator":"equals","compareValue":""},"removeAndKeepContent":false,"disableUpdates":false,"type":"text"}},{"type":"richTextContentControl","id":"a6aa3b4a-1b7e-409e-aeff-8b030348b665","elementConfiguration":{"binding":"Form.DocumentTitle","removeAndKeepContent":false,"disableUpdates":false,"type":"text"}}],"transformationConfigurations":[{"propertyName":"SecurityClass","propertyValue":"{{Form.ConfidentialityClass.Confidentiality}}","disableUpdates":false,"type":"customDocumentProperty"},{"propertyName":"ExtConf","propertyValue":"{{Form.ExternalConfidentialityLabel.ExternalConfidentiality}}","disableUpdates":false,"type":"customDocumentProperty"},{"propertyName":"Prepared","propertyValue":"{{Form.Prepared}}","disableUpdates":false,"type":"customDocumentProperty"},{"propertyName":"ApprovedBy","propertyValue":"{{Form.ApprovedBy}}","disableUpdates":false,"type":"customDocumentProperty"},{"propertyName":"Checked","propertyValue":"{{Form.Checked}}","disableUpdates":false,"type":"customDocumentProperty"},{"propertyName":"Date","propertyValue":"{{Form.Date}}","disableUpdates":false,"type":"customDocumentProperty"},{"propertyName":"Reference","propertyValue":"{{Form.Reference}}","disableUpdates":false,"type":"customDocumentProperty"},{"propertyName":"Title","propertyValue":"{{Form.DocumentTitle}}","disableUpdates":false,"type":"customDocumentProperty"},{"propertyName":"Keyword","propertyValue":"{{Form.Keywords}}","disableUpdates":false,"type":"customDocumentProperty"},{"propertyName":"DocNo","propertyValue":"{{Form.DocumentNumber}}","disableUpdates":false,"type":"customDocumentProperty"},{"propertyName":"AdmInfo","propertyValue":"{{Form.AdministrativeInformation}}","disableUpdates":false,"type":"customDocumentProperty"},{"propertyName":"Language","propertyValue":"EnglishUS","disableUpdates":false,"type":"customDocumentProperty"},{"propertyName":"TemplateID","propertyValue":"FALSE","disableUpdates":false,"type":"customDocumentProperty"},{"propertyName":"ConfCtrl","propertyValue":"FALSE","disableUpdates":false,"type":"customDocumentProperty"},{"propertyName":"Conf","propertyValue":"{{Form.ConfidentialityClass.Confidentiality}}","disableUpdates":false,"type":"customDocumentProperty"},{"propertyName":"TemplateName","propertyValue":"CXC 172 4735/5","disableUpdates":false,"type":"customDocumentProperty"},{"propertyName":"TemplateVersion","propertyValue":"R3A","disableUpdates":false,"type":"customDocumentProperty"},{"propertyName":"title","propertyValue":"{{Form.DocumentTitle}}","disableUpdates":false,"type":"documentProperty"},{"propertyName":"keywords","propertyValue":"{{Form.Keywords}}","disableUpdates":false,"type":"documentProperty"},{"propertyName":"creator","propertyValue":"{{Form.Prepared}}","disableUpdates":false,"type":"documentProperty"},{"propertyName":"company","propertyValue":"Ericsson","disableUpdates":false,"type":"documentProperty"},{"propertyName":"Revision","propertyValue":"{{Form.Revision}}","disableUpdates":false,"type":"customDocumentProperty"},{"propertyName":"description","propertyValue":"{{Form.DocumentNumber}}\nRev {{Form.Revision}}","disableUpdates":false,"type":"documentProperty"},{"propertyName":"DocumentType","propertyValue":"StandardPortrait","disableUpdates":false,"type":"customDocumentProperty"},{"paperWidth":"{{Form.PageSetup.PaperWidth}}","paperHeight":"{{Form.PageSetup.PaperHeight}}","originalValues":{"topMargin":2722,"rightMargin":737,"bottomMargin":1418,"leftMargin":2495,"gutter":0,"gutterPosition":"left","orientation":"portrait","paperWidth":11906,"paperHeight":16838,"headerFromEdge":601,"footerFromEdge":720},"disableUpdates":true,"type":"pageSetup"},{"language":"{{DocumentLanguage}}","disableUpdates":true,"type":"proofingLanguage"}],"isBaseTemplate":false,"templateName":"User Guide","templateDescription":"Description manual to users on how to use the system","enableDocumentContentUpdater":true,"version":"1.10"}]]></TemplafyTemplateConfiguration>
 </file>
 
 <file path=customXml/item2.xml><?xml version="1.0" encoding="utf-8"?>
@@ -31524,11 +31702,11 @@
 </file>
 
 <file path=customXml/item3.xml><?xml version="1.0" encoding="utf-8"?>
-<TemplafyTemplateConfiguration><![CDATA[{"elementsMetadata":[{"type":"richTextContentControl","id":"ad89b48d-014c-40c7-af8f-9fd3e298a80c","elementConfiguration":{"binding":"Form.ConfidentialityClass.Confidentiality","removeAndKeepContent":false,"disableUpdates":false,"type":"text"}},{"type":"richTextContentControl","id":"ced1921e-d18f-4418-b96d-c9c63bf7e57f","elementConfiguration":{"binding":"Form.ExternalConfidentialityLabel.ExternalConfidentiality","removeAndKeepContent":false,"disableUpdates":false,"type":"text"}},{"type":"richTextContentControl","id":"d0414304-06e2-4f31-95a0-8adc51c26448","elementConfiguration":{"binding":"Form.Prepared","removeAndKeepContent":false,"disableUpdates":false,"type":"text"}},{"type":"richTextContentControl","id":"40d8dee2-f9f2-4615-a7ba-231b9495a35c","elementConfiguration":{"binding":"Form.ApprovedBy","removeAndKeepContent":false,"disableUpdates":false,"type":"text"}},{"type":"richTextContentControl","id":"e58f0444-0808-4eaa-8315-daadb390c65c","elementConfiguration":{"binding":"Form.Checked","removeAndKeepContent":false,"disableUpdates":false,"type":"text"}},{"type":"richTextContentControl","id":"58553998-53c9-4422-8340-8e298fdc3146","elementConfiguration":{"binding":"Form.DocumentNumber","removeAndKeepContent":false,"disableUpdates":false,"type":"text"}},{"type":"richTextContentControl","id":"036d656d-7189-48b6-beae-c7abbca80960","elementConfiguration":{"binding":"Form.LanguageCode.LanguageCode","visibility":{"action":"hide","binding":"Form.DocumentNumber","operator":"equals","compareValue":""},"removeAndKeepContent":false,"disableUpdates":false,"type":"text"}},{"type":"richTextContentControl","id":"d9f9b7b1-17d8-41cf-884a-723f97ab1a63","elementConfiguration":{"binding":"Form.Revision","removeAndKeepContent":false,"disableUpdates":false,"type":"text"}},{"type":"richTextContentControl","id":"bc8ec6c0-188f-4a7c-9db3-b93b76423af5","elementConfiguration":{"format":"{{DateFormats.GeneralDate}}","binding":"Form.Date","removeAndKeepContent":false,"disableUpdates":false,"type":"date"}},{"type":"richTextContentControl","id":"f987c7bb-ff97-40b6-a49a-7f7574e33137","elementConfiguration":{"binding":"Form.Reference","removeAndKeepContent":false,"disableUpdates":false,"type":"text"}},{"type":"richTextContentControl","id":"8a09d276-8c59-44e7-93e8-4e44fee32744","elementConfiguration":{"binding":"Form.ConfidentialityClass.Confidentiality","visibility":{"action":"hide","operator":"equals","compareValue":"None"},"removeAndKeepContent":false,"disableUpdates":false,"type":"text"}},{"type":"richTextContentControl","id":"4f5f3efc-ac2a-45d7-b5f7-4f269200cba4","elementConfiguration":{"binding":"Form.ExternalConfidentialityLabel.ExternalConfidentiality","visibility":{"action":"hide","operator":"equals","compareValue":"None"},"removeAndKeepContent":false,"disableUpdates":false,"type":"text"}},{"type":"richTextContentControl","id":"a2b15923-47d2-4622-a41c-84d70ad4244f","elementConfiguration":{"binding":"Form.Prepared","removeAndKeepContent":false,"disableUpdates":false,"type":"text"}},{"type":"richTextContentControl","id":"09574352-3a59-464e-bab2-2e0ab1370a9b","elementConfiguration":{"binding":"Form.ApprovedBy","removeAndKeepContent":false,"disableUpdates":false,"type":"text"}},{"type":"richTextContentControl","id":"2c69f603-efd7-435a-bc47-ac0d79d274e8","elementConfiguration":{"binding":"Form.Checked","removeAndKeepContent":false,"disableUpdates":false,"type":"text"}},{"type":"richTextContentControl","id":"2f23c7b3-385e-4248-a04d-62a74bc26cbe","elementConfiguration":{"binding":"Form.DocumentNumber","removeAndKeepContent":false,"disableUpdates":false,"type":"text"}},{"type":"richTextContentControl","id":"820facb6-7fec-4301-95be-deb6115560f4","elementConfiguration":{"binding":"Form.LanguageCode.LanguageCode","visibility":{"action":"hide","binding":"Form.DocumentNumber","operator":"equals","compareValue":""},"removeAndKeepContent":false,"disableUpdates":false,"type":"text"}},{"type":"richTextContentControl","id":"4b77a2c6-c330-4a36-96b3-c753f76423ba","elementConfiguration":{"binding":"Form.Revision","removeAndKeepContent":false,"disableUpdates":false,"type":"text"}},{"type":"richTextContentControl","id":"5c851a04-7ce4-4219-8f0d-4bd5bdfbc872","elementConfiguration":{"format":"{{DateFormats.GeneralDate}}","binding":"Form.Date","removeAndKeepContent":false,"disableUpdates":false,"type":"date"}},{"type":"richTextContentControl","id":"b02bf175-a280-4a26-a8eb-dda8187e4ba6","elementConfiguration":{"binding":"Form.Reference","removeAndKeepContent":false,"disableUpdates":false,"type":"text"}},{"type":"richTextContentControl","id":"6d2844f5-ecaf-4de9-9b63-7ceaae91eabe","elementConfiguration":{"binding":"Form.AdministrativeInformation","visibility":{"action":"hide","operator":"equals","compareValue":""},"removeAndKeepContent":false,"disableUpdates":false,"type":"text"}},{"type":"richTextContentControl","id":"a6aa3b4a-1b7e-409e-aeff-8b030348b665","elementConfiguration":{"binding":"Form.DocumentTitle","removeAndKeepContent":false,"disableUpdates":false,"type":"text"}}],"transformationConfigurations":[{"propertyName":"SecurityClass","propertyValue":"{{Form.ConfidentialityClass.Confidentiality}}","disableUpdates":false,"type":"customDocumentProperty"},{"propertyName":"ExtConf","propertyValue":"{{Form.ExternalConfidentialityLabel.ExternalConfidentiality}}","disableUpdates":false,"type":"customDocumentProperty"},{"propertyName":"Prepared","propertyValue":"{{Form.Prepared}}","disableUpdates":false,"type":"customDocumentProperty"},{"propertyName":"ApprovedBy","propertyValue":"{{Form.ApprovedBy}}","disableUpdates":false,"type":"customDocumentProperty"},{"propertyName":"Checked","propertyValue":"{{Form.Checked}}","disableUpdates":false,"type":"customDocumentProperty"},{"propertyName":"Date","propertyValue":"{{Form.Date}}","disableUpdates":false,"type":"customDocumentProperty"},{"propertyName":"Reference","propertyValue":"{{Form.Reference}}","disableUpdates":false,"type":"customDocumentProperty"},{"propertyName":"Title","propertyValue":"{{Form.DocumentTitle}}","disableUpdates":false,"type":"customDocumentProperty"},{"propertyName":"Keyword","propertyValue":"{{Form.Keywords}}","disableUpdates":false,"type":"customDocumentProperty"},{"propertyName":"DocNo","propertyValue":"{{Form.DocumentNumber}}","disableUpdates":false,"type":"customDocumentProperty"},{"propertyName":"AdmInfo","propertyValue":"{{Form.AdministrativeInformation}}","disableUpdates":false,"type":"customDocumentProperty"},{"propertyName":"Language","propertyValue":"EnglishUS","disableUpdates":false,"type":"customDocumentProperty"},{"propertyName":"TemplateID","propertyValue":"FALSE","disableUpdates":false,"type":"customDocumentProperty"},{"propertyName":"ConfCtrl","propertyValue":"FALSE","disableUpdates":false,"type":"customDocumentProperty"},{"propertyName":"Conf","propertyValue":"{{Form.ConfidentialityClass.Confidentiality}}","disableUpdates":false,"type":"customDocumentProperty"},{"propertyName":"TemplateName","propertyValue":"CXC 172 4735/5","disableUpdates":false,"type":"customDocumentProperty"},{"propertyName":"TemplateVersion","propertyValue":"R3A","disableUpdates":false,"type":"customDocumentProperty"},{"propertyName":"title","propertyValue":"{{Form.DocumentTitle}}","disableUpdates":false,"type":"documentProperty"},{"propertyName":"keywords","propertyValue":"{{Form.Keywords}}","disableUpdates":false,"type":"documentProperty"},{"propertyName":"creator","propertyValue":"{{Form.Prepared}}","disableUpdates":false,"type":"documentProperty"},{"propertyName":"company","propertyValue":"Ericsson","disableUpdates":false,"type":"documentProperty"},{"propertyName":"Revision","propertyValue":"{{Form.Revision}}","disableUpdates":false,"type":"customDocumentProperty"},{"propertyName":"description","propertyValue":"{{Form.DocumentNumber}}\nRev {{Form.Revision}}","disableUpdates":false,"type":"documentProperty"},{"propertyName":"DocumentType","propertyValue":"StandardPortrait","disableUpdates":false,"type":"customDocumentProperty"},{"paperWidth":"{{Form.PageSetup.PaperWidth}}","paperHeight":"{{Form.PageSetup.PaperHeight}}","originalValues":{"topMargin":2722,"rightMargin":737,"bottomMargin":1418,"leftMargin":2495,"gutter":0,"gutterPosition":"left","orientation":"portrait","paperWidth":11906,"paperHeight":16838,"headerFromEdge":601,"footerFromEdge":720},"disableUpdates":true,"type":"pageSetup"},{"language":"{{DocumentLanguage}}","disableUpdates":true,"type":"proofingLanguage"}],"isBaseTemplate":false,"templateName":"User Guide","templateDescription":"Description manual to users on how to use the system","enableDocumentContentUpdater":true,"version":"1.10"}]]></TemplafyTemplateConfiguration>
+<TemplafyFormConfiguration><![CDATA[{"formFields":[{"dataSource":"Page Setup","displayColumn":"paperSize","hideIfNoUserInteractionRequired":false,"distinct":true,"required":false,"autoSelectFirstOption":true,"helpTexts":{"prefix":"","postfix":""},"spacing":{},"type":"dropDown","name":"PageSetup","label":"Page Setup (Word)","fullyQualifiedName":"PageSetup"},{"required":true,"placeholder":"","lines":0,"helpTexts":{"prefix":"","postfix":""},"spacing":{},"type":"textBox","name":"DocumentTitle","label":"Document Title","fullyQualifiedName":"DocumentTitle"},{"dataSource":"Confidentiality","displayColumn":"confidentiality","defaultValue":"1","hideIfNoUserInteractionRequired":false,"distinct":true,"required":true,"autoSelectFirstOption":false,"helpTexts":{"prefix":"","postfix":""},"spacing":{},"type":"dropDown","name":"ConfidentialityClass","label":"Confidentiality Class","fullyQualifiedName":"ConfidentialityClass"},{"dataSource":"External Confidentiality label","displayColumn":"externalConfidentiality","hideIfNoUserInteractionRequired":false,"distinct":true,"required":false,"autoSelectFirstOption":false,"helpTexts":{"prefix":"","postfix":"(If no external confidentiality class then please choose the blank value)"},"spacing":{},"type":"dropDown","name":"ExternalConfidentialityLabel","label":"External Confidentiality label","fullyQualifiedName":"ExternalConfidentialityLabel"},{"required":false,"placeholder":"","lines":0,"helpTexts":{"prefix":"","postfix":"(Commonly assigned by EriDoc)"},"spacing":{},"type":"textBox","name":"DocumentNumber","label":"Document Number","fullyQualifiedName":"DocumentNumber"},{"dataSource":"Language code","displayColumn":"showName","defaultValue":"1","hideIfNoUserInteractionRequired":false,"distinct":true,"required":false,"autoSelectFirstOption":false,"helpTexts":{"prefix":"","postfix":"(The language code will be appended to the Document No.)"},"spacing":{},"type":"dropDown","name":"LanguageCode","label":"Language Code","fullyQualifiedName":"LanguageCode"},{"column":"revision","required":false,"placeholder":"","autoSelectFirstOption":false,"helpTexts":{"prefix":"","postfix":""},"spacing":{},"dataSource":"Revision","type":"comboBox","name":"Revision","label":"Revision","fullyQualifiedName":"Revision"},{"required":false,"helpTexts":{"prefix":"","postfix":""},"spacing":{},"type":"datePicker","name":"Date","label":"Date","fullyQualifiedName":"Date"},{"required":false,"placeholder":"","lines":0,"defaultValue":"{{UserProfile.Prepared}}","helpTexts":{"prefix":"","postfix":""},"spacing":{},"type":"textBox","name":"Prepared","label":"Prepared By (Subject Responsible)","fullyQualifiedName":"Prepared"},{"required":false,"placeholder":"","lines":0,"helpTexts":{"prefix":"","postfix":""},"spacing":{},"type":"textBox","name":"ApprovedBy","label":"Approved By (Document Responsible)","fullyQualifiedName":"ApprovedBy"},{"required":false,"placeholder":"","lines":0,"helpTexts":{"prefix":"","postfix":""},"spacing":{},"type":"textBox","name":"Checked","label":"Checked","fullyQualifiedName":"Checked"},{"required":false,"placeholder":"","lines":0,"helpTexts":{"prefix":"","postfix":"(Overwritten with EriDoc values at check-in)"},"spacing":{},"type":"textBox","name":"Reference","label":"Reference","fullyQualifiedName":"Reference"},{"required":false,"placeholder":"","lines":0,"helpTexts":{"prefix":"","postfix":""},"spacing":{},"type":"textBox","name":"Keywords","label":"Keywords","fullyQualifiedName":"Keywords"},{"required":false,"placeholder":"","lines":2,"helpTexts":{"prefix":"","postfix":""},"spacing":{},"type":"textBox","name":"AdministrativeInformation","label":"Administrative information","fullyQualifiedName":"AdministrativeInformation"}],"formDataEntries":[{"name":"PageSetup","value":"5wlu7ZdPxHQj1W0w+yTNSg=="},{"name":"DocumentTitle","value":"5TGKYQkGAxnZSfzGM/1PcGf6MF15thoq4ZC1viM/C/zf0VGbcruhlAheboic+h20"},{"name":"ConfidentialityClass","value":"5wlu7ZdPxHQj1W0w+yTNSg=="},{"name":"DocumentNumber","value":"r9d8iidRBMJoWoSawp+LrA=="},{"name":"LanguageCode","value":"5wlu7ZdPxHQj1W0w+yTNSg=="},{"name":"Revision","value":"McRZznB02w7visdFQkartg=="},{"name":"Date","value":"1StavQJeFtFQMrPw40n+eA=="},{"name":"Prepared","value":"mzuQayBTZwT71fJu9dMR/6x+7Gw1ms1Uedq3KCgFs0A="},{"name":"ApprovedBy","value":"McRZznB02w7visdFQkartg=="},{"name":"Checked","value":"McRZznB02w7visdFQkartg=="},{"name":"Reference","value":"McRZznB02w7visdFQkartg=="}]}]]></TemplafyFormConfiguration>
 </file>
 
 <file path=customXml/itemProps1.xml><?xml version="1.0" encoding="utf-8"?>
-<ds:datastoreItem xmlns:ds="http://schemas.openxmlformats.org/officeDocument/2006/customXml" ds:itemID="{F868E80E-0F5D-4B2F-8B75-DF6F6F7E5859}">
+<ds:datastoreItem xmlns:ds="http://schemas.openxmlformats.org/officeDocument/2006/customXml" ds:itemID="{AB6DF92D-4215-48A5-9096-9434B4572EB0}">
   <ds:schemaRefs/>
 </ds:datastoreItem>
 </file>
@@ -31542,7 +31720,7 @@
 </file>
 
 <file path=customXml/itemProps3.xml><?xml version="1.0" encoding="utf-8"?>
-<ds:datastoreItem xmlns:ds="http://schemas.openxmlformats.org/officeDocument/2006/customXml" ds:itemID="{AB6DF92D-4215-48A5-9096-9434B4572EB0}">
+<ds:datastoreItem xmlns:ds="http://schemas.openxmlformats.org/officeDocument/2006/customXml" ds:itemID="{F868E80E-0F5D-4B2F-8B75-DF6F6F7E5859}">
   <ds:schemaRefs/>
 </ds:datastoreItem>
 </file>

</xml_diff>